<commit_message>
Updated original Word document formatting
</commit_message>
<xml_diff>
--- a/VehicleTracking/Docs/VehicleTracking-UserGuideAndCodeDetails.docx
+++ b/VehicleTracking/Docs/VehicleTracking-UserGuideAndCodeDetails.docx
@@ -32,27 +32,9 @@
     </w:p>
     <w:p>
       <w:pPr>
-        <w:shd w:val="clear" w:color="auto" w:fill="FFFFFF"/>
-        <w:spacing w:before="480" w:after="240" w:line="240" w:lineRule="atLeast"/>
-        <w:outlineLvl w:val="2"/>
-        <w:rPr>
-          <w:rFonts w:ascii="Arial" w:eastAsia="Times New Roman" w:hAnsi="Arial" w:cs="Arial"/>
-          <w:b/>
-          <w:bCs/>
-          <w:color w:val="345680"/>
-          <w:sz w:val="21"/>
-          <w:szCs w:val="21"/>
-        </w:rPr>
-      </w:pPr>
-      <w:r>
-        <w:rPr>
-          <w:rFonts w:ascii="Arial" w:eastAsia="Times New Roman" w:hAnsi="Arial" w:cs="Arial"/>
-          <w:b/>
-          <w:bCs/>
-          <w:color w:val="345680"/>
-          <w:sz w:val="21"/>
-          <w:szCs w:val="21"/>
-        </w:rPr>
+        <w:pStyle w:val="Heading1"/>
+      </w:pPr>
+      <w:r>
         <w:t>What This Example Does</w:t>
       </w:r>
     </w:p>
@@ -132,7 +114,25 @@
             <w:sz w:val="20"/>
             <w:szCs w:val="20"/>
           </w:rPr>
-          <w:t>Data Model Considerations</w:t>
+          <w:t>Data M</w:t>
+        </w:r>
+        <w:r>
+          <w:rPr>
+            <w:rStyle w:val="Hyperlink"/>
+            <w:rFonts w:ascii="Arial" w:hAnsi="Arial" w:cs="Arial"/>
+            <w:sz w:val="20"/>
+            <w:szCs w:val="20"/>
+          </w:rPr>
+          <w:t>o</w:t>
+        </w:r>
+        <w:r>
+          <w:rPr>
+            <w:rStyle w:val="Hyperlink"/>
+            <w:rFonts w:ascii="Arial" w:hAnsi="Arial" w:cs="Arial"/>
+            <w:sz w:val="20"/>
+            <w:szCs w:val="20"/>
+          </w:rPr>
+          <w:t>del Considerations</w:t>
         </w:r>
       </w:hyperlink>
       <w:r>
@@ -675,28 +675,21 @@
     </w:tbl>
     <w:p>
       <w:pPr>
-        <w:shd w:val="clear" w:color="auto" w:fill="FFFFFF"/>
-        <w:spacing w:before="480" w:after="240" w:line="240" w:lineRule="atLeast"/>
-        <w:outlineLvl w:val="2"/>
-        <w:rPr>
-          <w:rFonts w:ascii="Arial" w:eastAsia="Times New Roman" w:hAnsi="Arial" w:cs="Arial"/>
-          <w:b/>
-          <w:bCs/>
-          <w:color w:val="345680"/>
-          <w:sz w:val="21"/>
-          <w:szCs w:val="21"/>
-        </w:rPr>
-      </w:pPr>
-      <w:r>
-        <w:rPr>
-          <w:rFonts w:ascii="Arial" w:eastAsia="Times New Roman" w:hAnsi="Arial" w:cs="Arial"/>
-          <w:b/>
-          <w:bCs/>
-          <w:color w:val="345680"/>
-          <w:sz w:val="21"/>
-          <w:szCs w:val="21"/>
-        </w:rPr>
+        <w:pStyle w:val="Heading1"/>
+      </w:pPr>
+      <w:r>
+        <w:t xml:space="preserve">Let’s </w:t>
+      </w:r>
+      <w:r>
         <w:t>Run the Example</w:t>
+      </w:r>
+    </w:p>
+    <w:p>
+      <w:pPr>
+        <w:pStyle w:val="Heading2"/>
+      </w:pPr>
+      <w:r>
+        <w:t>Overview</w:t>
       </w:r>
     </w:p>
     <w:p>
@@ -852,6 +845,7 @@
           <w:sz w:val="20"/>
           <w:szCs w:val="20"/>
         </w:rPr>
+        <w:lastRenderedPageBreak/>
         <w:t>TrackGui.bat</w:t>
       </w:r>
       <w:r>
@@ -882,7 +876,6 @@
           <w:sz w:val="20"/>
           <w:szCs w:val="20"/>
         </w:rPr>
-        <w:lastRenderedPageBreak/>
         <w:t>You can run these batch files on the same machine, or you can copy this example and run on multiple machines. If you run them on the same machine, they will communicate over the shared memory</w:t>
       </w:r>
       <w:r>
@@ -1213,27 +1206,9 @@
     </w:p>
     <w:p>
       <w:pPr>
-        <w:shd w:val="clear" w:color="auto" w:fill="FFFFFF"/>
-        <w:spacing w:after="96" w:line="240" w:lineRule="atLeast"/>
-        <w:outlineLvl w:val="3"/>
-        <w:rPr>
-          <w:rFonts w:ascii="Arial" w:eastAsia="Times New Roman" w:hAnsi="Arial" w:cs="Arial"/>
-          <w:b/>
-          <w:bCs/>
-          <w:color w:val="7FA2B5"/>
-          <w:sz w:val="20"/>
-          <w:szCs w:val="20"/>
-        </w:rPr>
-      </w:pPr>
-      <w:r>
-        <w:rPr>
-          <w:rFonts w:ascii="Arial" w:eastAsia="Times New Roman" w:hAnsi="Arial" w:cs="Arial"/>
-          <w:b/>
-          <w:bCs/>
-          <w:color w:val="7FA2B5"/>
-          <w:sz w:val="20"/>
-          <w:szCs w:val="20"/>
-        </w:rPr>
+        <w:pStyle w:val="Heading2"/>
+      </w:pPr>
+      <w:r>
         <w:t>Configure Throughput and Latency for Your Requirements</w:t>
       </w:r>
     </w:p>
@@ -1347,6 +1322,7 @@
           <w:sz w:val="20"/>
           <w:szCs w:val="20"/>
         </w:rPr>
+        <w:lastRenderedPageBreak/>
         <w:t>This example shows you how to configure your application to maximize throughput at the expense of latency, or minimize latency at the expense of throughput.</w:t>
       </w:r>
     </w:p>
@@ -1373,27 +1349,9 @@
     </w:p>
     <w:p>
       <w:pPr>
-        <w:shd w:val="clear" w:color="auto" w:fill="FFFFFF"/>
-        <w:spacing w:before="480" w:after="240" w:line="240" w:lineRule="atLeast"/>
-        <w:outlineLvl w:val="2"/>
-        <w:rPr>
-          <w:rFonts w:ascii="Arial" w:eastAsia="Times New Roman" w:hAnsi="Arial" w:cs="Arial"/>
-          <w:b/>
-          <w:bCs/>
-          <w:color w:val="345680"/>
-          <w:sz w:val="21"/>
-          <w:szCs w:val="21"/>
-        </w:rPr>
-      </w:pPr>
-      <w:r>
-        <w:rPr>
-          <w:rFonts w:ascii="Arial" w:eastAsia="Times New Roman" w:hAnsi="Arial" w:cs="Arial"/>
-          <w:b/>
-          <w:bCs/>
-          <w:color w:val="345680"/>
-          <w:sz w:val="21"/>
-          <w:szCs w:val="21"/>
-        </w:rPr>
+        <w:pStyle w:val="Heading2"/>
+      </w:pPr>
+      <w:r>
         <w:t>Run the Example with Increased Throughput and Increased Latency</w:t>
       </w:r>
     </w:p>
@@ -1816,38 +1774,12 @@
     </w:p>
     <w:p>
       <w:pPr>
-        <w:shd w:val="clear" w:color="auto" w:fill="FFFFFF"/>
-        <w:spacing w:before="480" w:after="240" w:line="240" w:lineRule="atLeast"/>
-        <w:outlineLvl w:val="2"/>
-        <w:rPr>
-          <w:rFonts w:ascii="Arial" w:eastAsia="Times New Roman" w:hAnsi="Arial" w:cs="Arial"/>
-          <w:b/>
-          <w:bCs/>
-          <w:color w:val="345680"/>
-          <w:sz w:val="21"/>
-          <w:szCs w:val="21"/>
-        </w:rPr>
-      </w:pPr>
-      <w:r>
-        <w:rPr>
-          <w:rFonts w:ascii="Arial" w:eastAsia="Times New Roman" w:hAnsi="Arial" w:cs="Arial"/>
-          <w:b/>
-          <w:bCs/>
-          <w:color w:val="345680"/>
-          <w:sz w:val="21"/>
-          <w:szCs w:val="21"/>
-        </w:rPr>
+        <w:pStyle w:val="Heading2"/>
+      </w:pPr>
+      <w:r>
         <w:t xml:space="preserve">Run </w:t>
       </w:r>
       <w:r>
-        <w:rPr>
-          <w:rFonts w:ascii="Arial" w:eastAsia="Times New Roman" w:hAnsi="Arial" w:cs="Arial"/>
-          <w:b/>
-          <w:bCs/>
-          <w:color w:val="345680"/>
-          <w:sz w:val="21"/>
-          <w:szCs w:val="21"/>
-        </w:rPr>
         <w:t>Multiple Radar Generators</w:t>
       </w:r>
     </w:p>
@@ -1936,40 +1868,14 @@
     </w:p>
     <w:p>
       <w:pPr>
-        <w:shd w:val="clear" w:color="auto" w:fill="FFFFFF"/>
-        <w:spacing w:before="480" w:after="240" w:line="240" w:lineRule="atLeast"/>
-        <w:outlineLvl w:val="2"/>
-        <w:rPr>
-          <w:rFonts w:ascii="Arial" w:eastAsia="Times New Roman" w:hAnsi="Arial" w:cs="Arial"/>
-          <w:b/>
-          <w:bCs/>
-          <w:color w:val="345680"/>
-          <w:sz w:val="21"/>
-          <w:szCs w:val="21"/>
-        </w:rPr>
+        <w:pStyle w:val="Heading2"/>
       </w:pPr>
       <w:bookmarkStart w:id="0" w:name="MULTICAST"/>
       <w:bookmarkEnd w:id="0"/>
       <w:r>
-        <w:rPr>
-          <w:rFonts w:ascii="Arial" w:eastAsia="Times New Roman" w:hAnsi="Arial" w:cs="Arial"/>
-          <w:b/>
-          <w:bCs/>
-          <w:color w:val="345680"/>
-          <w:sz w:val="21"/>
-          <w:szCs w:val="21"/>
-        </w:rPr>
         <w:t xml:space="preserve">Run </w:t>
       </w:r>
       <w:r>
-        <w:rPr>
-          <w:rFonts w:ascii="Arial" w:eastAsia="Times New Roman" w:hAnsi="Arial" w:cs="Arial"/>
-          <w:b/>
-          <w:bCs/>
-          <w:color w:val="345680"/>
-          <w:sz w:val="21"/>
-          <w:szCs w:val="21"/>
-        </w:rPr>
         <w:t>the Example with No Multicast</w:t>
       </w:r>
     </w:p>
@@ -2063,6 +1969,7 @@
           <w:sz w:val="20"/>
           <w:szCs w:val="20"/>
         </w:rPr>
+        <w:lastRenderedPageBreak/>
         <w:t>Edit the base_profile_no_multicast.xml file to add the address of the machines that you want to contact. These addresses can be valid UDPv4 or UDPv6 addresses.</w:t>
       </w:r>
     </w:p>
@@ -2713,64 +2620,20 @@
     </w:p>
     <w:p>
       <w:pPr>
-        <w:shd w:val="clear" w:color="auto" w:fill="FFFFFF"/>
-        <w:spacing w:after="360"/>
-        <w:outlineLvl w:val="1"/>
-        <w:rPr>
-          <w:rFonts w:ascii="Arial" w:eastAsia="Times New Roman" w:hAnsi="Arial" w:cs="Arial"/>
-          <w:b/>
-          <w:bCs/>
-          <w:color w:val="7D7C7C"/>
-          <w:sz w:val="23"/>
-          <w:szCs w:val="23"/>
-        </w:rPr>
-      </w:pPr>
-      <w:r>
-        <w:rPr>
-          <w:rFonts w:ascii="Arial" w:eastAsia="Times New Roman" w:hAnsi="Arial" w:cs="Arial"/>
-          <w:b/>
-          <w:bCs/>
-          <w:color w:val="7D7C7C"/>
-          <w:sz w:val="23"/>
-          <w:szCs w:val="23"/>
-        </w:rPr>
+        <w:pStyle w:val="Heading1"/>
+      </w:pPr>
+      <w:r>
         <w:t>Let’s Build the Example</w:t>
       </w:r>
     </w:p>
     <w:p>
       <w:pPr>
-        <w:shd w:val="clear" w:color="auto" w:fill="FFFFFF"/>
-        <w:spacing w:before="480" w:after="240" w:line="240" w:lineRule="atLeast"/>
-        <w:outlineLvl w:val="2"/>
-        <w:rPr>
-          <w:rFonts w:ascii="Arial" w:eastAsia="Times New Roman" w:hAnsi="Arial" w:cs="Arial"/>
-          <w:b/>
-          <w:bCs/>
-          <w:color w:val="345680"/>
-          <w:sz w:val="21"/>
-          <w:szCs w:val="21"/>
-        </w:rPr>
-      </w:pPr>
-      <w:r>
-        <w:rPr>
-          <w:rFonts w:ascii="Arial" w:eastAsia="Times New Roman" w:hAnsi="Arial" w:cs="Arial"/>
-          <w:b/>
-          <w:bCs/>
-          <w:color w:val="345680"/>
-          <w:sz w:val="21"/>
-          <w:szCs w:val="21"/>
-        </w:rPr>
+        <w:pStyle w:val="Heading2"/>
+      </w:pPr>
+      <w:r>
         <w:t>Directory</w:t>
       </w:r>
       <w:r>
-        <w:rPr>
-          <w:rFonts w:ascii="Arial" w:eastAsia="Times New Roman" w:hAnsi="Arial" w:cs="Arial"/>
-          <w:b/>
-          <w:bCs/>
-          <w:color w:val="345680"/>
-          <w:sz w:val="21"/>
-          <w:szCs w:val="21"/>
-        </w:rPr>
         <w:t xml:space="preserve"> Overview</w:t>
       </w:r>
     </w:p>
@@ -2929,6 +2792,8 @@
           <w:szCs w:val="20"/>
         </w:rPr>
       </w:pPr>
+      <w:bookmarkStart w:id="1" w:name="_GoBack"/>
+      <w:bookmarkEnd w:id="1"/>
       <w:r>
         <w:rPr>
           <w:rFonts w:ascii="Arial" w:eastAsia="Times New Roman" w:hAnsi="Arial" w:cs="Arial"/>
@@ -3105,27 +2970,9 @@
     </w:p>
     <w:p>
       <w:pPr>
-        <w:shd w:val="clear" w:color="auto" w:fill="FFFFFF"/>
-        <w:spacing w:before="480" w:after="240" w:line="240" w:lineRule="atLeast"/>
-        <w:outlineLvl w:val="2"/>
-        <w:rPr>
-          <w:rFonts w:ascii="Arial" w:eastAsia="Times New Roman" w:hAnsi="Arial" w:cs="Arial"/>
-          <w:b/>
-          <w:bCs/>
-          <w:color w:val="345680"/>
-          <w:sz w:val="21"/>
-          <w:szCs w:val="21"/>
-        </w:rPr>
-      </w:pPr>
-      <w:r>
-        <w:rPr>
-          <w:rFonts w:ascii="Arial" w:eastAsia="Times New Roman" w:hAnsi="Arial" w:cs="Arial"/>
-          <w:b/>
-          <w:bCs/>
-          <w:color w:val="345680"/>
-          <w:sz w:val="21"/>
-          <w:szCs w:val="21"/>
-        </w:rPr>
+        <w:pStyle w:val="Heading2"/>
+      </w:pPr>
+      <w:r>
         <w:t>Building the Example</w:t>
       </w:r>
     </w:p>
@@ -3181,27 +3028,9 @@
     </w:p>
     <w:p>
       <w:pPr>
-        <w:shd w:val="clear" w:color="auto" w:fill="FFFFFF"/>
-        <w:spacing w:after="96" w:line="240" w:lineRule="atLeast"/>
-        <w:outlineLvl w:val="3"/>
-        <w:rPr>
-          <w:rFonts w:ascii="Arial" w:eastAsia="Times New Roman" w:hAnsi="Arial" w:cs="Arial"/>
-          <w:b/>
-          <w:bCs/>
-          <w:color w:val="7FA2B5"/>
-          <w:sz w:val="20"/>
-          <w:szCs w:val="20"/>
-        </w:rPr>
-      </w:pPr>
-      <w:r>
-        <w:rPr>
-          <w:rFonts w:ascii="Arial" w:eastAsia="Times New Roman" w:hAnsi="Arial" w:cs="Arial"/>
-          <w:b/>
-          <w:bCs/>
-          <w:color w:val="7FA2B5"/>
-          <w:sz w:val="20"/>
-          <w:szCs w:val="20"/>
-        </w:rPr>
+        <w:pStyle w:val="Heading3"/>
+      </w:pPr>
+      <w:r>
         <w:t>Windows Systems</w:t>
       </w:r>
     </w:p>
@@ -3325,6 +3154,7 @@
           <w:sz w:val="20"/>
           <w:szCs w:val="20"/>
         </w:rPr>
+        <w:lastRenderedPageBreak/>
         <w:t xml:space="preserve">You can also watch </w:t>
       </w:r>
       <w:r>
@@ -3386,27 +3216,9 @@
     </w:p>
     <w:p>
       <w:pPr>
-        <w:shd w:val="clear" w:color="auto" w:fill="FFFFFF"/>
-        <w:spacing w:after="96" w:line="240" w:lineRule="atLeast"/>
-        <w:outlineLvl w:val="3"/>
-        <w:rPr>
-          <w:rFonts w:ascii="Arial" w:eastAsia="Times New Roman" w:hAnsi="Arial" w:cs="Arial"/>
-          <w:b/>
-          <w:bCs/>
-          <w:color w:val="7FA2B5"/>
-          <w:sz w:val="20"/>
-          <w:szCs w:val="20"/>
-        </w:rPr>
-      </w:pPr>
-      <w:r>
-        <w:rPr>
-          <w:rFonts w:ascii="Arial" w:eastAsia="Times New Roman" w:hAnsi="Arial" w:cs="Arial"/>
-          <w:b/>
-          <w:bCs/>
-          <w:color w:val="7FA2B5"/>
-          <w:sz w:val="20"/>
-          <w:szCs w:val="20"/>
-        </w:rPr>
+        <w:pStyle w:val="Heading3"/>
+      </w:pPr>
+      <w:r>
         <w:t>Linux Systems</w:t>
       </w:r>
     </w:p>
@@ -3589,58 +3401,22 @@
     </w:p>
     <w:p>
       <w:pPr>
-        <w:shd w:val="clear" w:color="auto" w:fill="FFFFFF"/>
-        <w:spacing w:after="360"/>
-        <w:outlineLvl w:val="1"/>
-        <w:rPr>
-          <w:rFonts w:ascii="Arial" w:eastAsia="Times New Roman" w:hAnsi="Arial" w:cs="Arial"/>
-          <w:b/>
-          <w:bCs/>
-          <w:color w:val="7D7C7C"/>
-          <w:sz w:val="23"/>
-          <w:szCs w:val="23"/>
-        </w:rPr>
-      </w:pPr>
-      <w:r>
-        <w:rPr>
-          <w:rFonts w:ascii="Arial" w:eastAsia="Times New Roman" w:hAnsi="Arial" w:cs="Arial"/>
-          <w:b/>
-          <w:bCs/>
-          <w:color w:val="7D7C7C"/>
-          <w:sz w:val="23"/>
-          <w:szCs w:val="23"/>
-        </w:rPr>
+        <w:pStyle w:val="Heading1"/>
+      </w:pPr>
+      <w:r>
         <w:t>Under the Hood</w:t>
       </w:r>
     </w:p>
     <w:p>
       <w:pPr>
-        <w:shd w:val="clear" w:color="auto" w:fill="FFFFFF"/>
-        <w:spacing w:before="480" w:after="240" w:line="240" w:lineRule="atLeast"/>
-        <w:outlineLvl w:val="2"/>
-        <w:rPr>
-          <w:rFonts w:ascii="Arial" w:eastAsia="Times New Roman" w:hAnsi="Arial" w:cs="Arial"/>
-          <w:b/>
-          <w:bCs/>
-          <w:color w:val="345680"/>
-          <w:sz w:val="21"/>
-          <w:szCs w:val="21"/>
-        </w:rPr>
-      </w:pPr>
-      <w:bookmarkStart w:id="1" w:name="DATA_MODEL"/>
-      <w:r>
-        <w:rPr>
-          <w:rFonts w:ascii="Arial" w:eastAsia="Times New Roman" w:hAnsi="Arial" w:cs="Arial"/>
-          <w:b/>
-          <w:bCs/>
-          <w:color w:val="345680"/>
-          <w:sz w:val="21"/>
-          <w:szCs w:val="21"/>
-        </w:rPr>
+        <w:pStyle w:val="Heading2"/>
+      </w:pPr>
+      <w:bookmarkStart w:id="2" w:name="DATA_MODEL"/>
+      <w:r>
         <w:t>Data Model Considerations</w:t>
       </w:r>
     </w:p>
-    <w:bookmarkEnd w:id="1"/>
+    <w:bookmarkEnd w:id="2"/>
     <w:p>
       <w:pPr>
         <w:shd w:val="clear" w:color="auto" w:fill="FFFFFF"/>
@@ -4063,27 +3839,9 @@
     </w:p>
     <w:p>
       <w:pPr>
-        <w:shd w:val="clear" w:color="auto" w:fill="FFFFFF"/>
-        <w:spacing w:before="480" w:after="240" w:line="240" w:lineRule="atLeast"/>
-        <w:outlineLvl w:val="2"/>
-        <w:rPr>
-          <w:rFonts w:ascii="Arial" w:eastAsia="Times New Roman" w:hAnsi="Arial" w:cs="Arial"/>
-          <w:b/>
-          <w:bCs/>
-          <w:color w:val="345680"/>
-          <w:sz w:val="21"/>
-          <w:szCs w:val="21"/>
-        </w:rPr>
-      </w:pPr>
-      <w:r>
-        <w:rPr>
-          <w:rFonts w:ascii="Arial" w:eastAsia="Times New Roman" w:hAnsi="Arial" w:cs="Arial"/>
-          <w:b/>
-          <w:bCs/>
-          <w:color w:val="345680"/>
-          <w:sz w:val="21"/>
-          <w:szCs w:val="21"/>
-        </w:rPr>
+        <w:pStyle w:val="Heading2"/>
+      </w:pPr>
+      <w:r>
         <w:t>Configuration Details: XML Configuration for Radar Throughput</w:t>
       </w:r>
     </w:p>
@@ -4105,6 +3863,7 @@
           <w:sz w:val="20"/>
           <w:szCs w:val="20"/>
         </w:rPr>
+        <w:lastRenderedPageBreak/>
         <w:t>Since a major component of building a radar</w:t>
       </w:r>
       <w:r>
@@ -4169,27 +3928,9 @@
     </w:p>
     <w:p>
       <w:pPr>
-        <w:shd w:val="clear" w:color="auto" w:fill="FFFFFF"/>
-        <w:spacing w:after="96" w:line="240" w:lineRule="atLeast"/>
-        <w:outlineLvl w:val="3"/>
-        <w:rPr>
-          <w:rFonts w:ascii="Arial" w:eastAsia="Times New Roman" w:hAnsi="Arial" w:cs="Arial"/>
-          <w:b/>
-          <w:bCs/>
-          <w:color w:val="7FA2B5"/>
-          <w:sz w:val="20"/>
-          <w:szCs w:val="20"/>
-        </w:rPr>
-      </w:pPr>
-      <w:r>
-        <w:rPr>
-          <w:rFonts w:ascii="Arial" w:eastAsia="Times New Roman" w:hAnsi="Arial" w:cs="Arial"/>
-          <w:b/>
-          <w:bCs/>
-          <w:color w:val="7FA2B5"/>
-          <w:sz w:val="20"/>
-          <w:szCs w:val="20"/>
-        </w:rPr>
+        <w:pStyle w:val="Heading3"/>
+      </w:pPr>
+      <w:r>
         <w:t>Multicast</w:t>
       </w:r>
     </w:p>
@@ -5278,27 +5019,9 @@
     </w:p>
     <w:p>
       <w:pPr>
-        <w:shd w:val="clear" w:color="auto" w:fill="FFFFFF"/>
-        <w:spacing w:after="96" w:line="240" w:lineRule="atLeast"/>
-        <w:outlineLvl w:val="3"/>
-        <w:rPr>
-          <w:rFonts w:ascii="Arial" w:eastAsia="Times New Roman" w:hAnsi="Arial" w:cs="Arial"/>
-          <w:b/>
-          <w:bCs/>
-          <w:color w:val="7FA2B5"/>
-          <w:sz w:val="20"/>
-          <w:szCs w:val="20"/>
-        </w:rPr>
-      </w:pPr>
-      <w:r>
-        <w:rPr>
-          <w:rFonts w:ascii="Arial" w:eastAsia="Times New Roman" w:hAnsi="Arial" w:cs="Arial"/>
-          <w:b/>
-          <w:bCs/>
-          <w:color w:val="7FA2B5"/>
-          <w:sz w:val="20"/>
-          <w:szCs w:val="20"/>
-        </w:rPr>
+        <w:pStyle w:val="Heading3"/>
+      </w:pPr>
+      <w:r>
         <w:t>Batching</w:t>
       </w:r>
     </w:p>
@@ -6235,71 +5958,21 @@
     </w:p>
     <w:p>
       <w:pPr>
-        <w:shd w:val="clear" w:color="auto" w:fill="FFFFFF"/>
-        <w:spacing w:before="480" w:after="240" w:line="240" w:lineRule="atLeast"/>
-        <w:outlineLvl w:val="2"/>
-        <w:rPr>
-          <w:rFonts w:ascii="Arial" w:eastAsia="Times New Roman" w:hAnsi="Arial" w:cs="Arial"/>
-          <w:b/>
-          <w:bCs/>
-          <w:color w:val="345680"/>
-          <w:sz w:val="21"/>
-          <w:szCs w:val="21"/>
-        </w:rPr>
-      </w:pPr>
-      <w:r>
-        <w:rPr>
-          <w:rFonts w:ascii="Arial" w:eastAsia="Times New Roman" w:hAnsi="Arial" w:cs="Arial"/>
-          <w:b/>
-          <w:bCs/>
-          <w:color w:val="345680"/>
-          <w:sz w:val="21"/>
-          <w:szCs w:val="21"/>
-        </w:rPr>
+        <w:pStyle w:val="Heading2"/>
+      </w:pPr>
+      <w:r>
         <w:t>Common DDS</w:t>
       </w:r>
       <w:r>
-        <w:rPr>
-          <w:rFonts w:ascii="Arial" w:eastAsia="Times New Roman" w:hAnsi="Arial" w:cs="Arial"/>
-          <w:b/>
-          <w:bCs/>
-          <w:color w:val="345680"/>
-          <w:sz w:val="21"/>
-          <w:szCs w:val="21"/>
-        </w:rPr>
         <w:t xml:space="preserve"> I</w:t>
       </w:r>
       <w:r>
-        <w:rPr>
-          <w:rFonts w:ascii="Arial" w:eastAsia="Times New Roman" w:hAnsi="Arial" w:cs="Arial"/>
-          <w:b/>
-          <w:bCs/>
-          <w:color w:val="345680"/>
-          <w:sz w:val="21"/>
-          <w:szCs w:val="21"/>
-        </w:rPr>
         <w:t xml:space="preserve">nfrastructure for all </w:t>
       </w:r>
       <w:r>
-        <w:rPr>
-          <w:rFonts w:ascii="Arial" w:eastAsia="Times New Roman" w:hAnsi="Arial" w:cs="Arial"/>
-          <w:b/>
-          <w:bCs/>
-          <w:color w:val="345680"/>
-          <w:sz w:val="21"/>
-          <w:szCs w:val="21"/>
-        </w:rPr>
         <w:t>A</w:t>
       </w:r>
       <w:r>
-        <w:rPr>
-          <w:rFonts w:ascii="Arial" w:eastAsia="Times New Roman" w:hAnsi="Arial" w:cs="Arial"/>
-          <w:b/>
-          <w:bCs/>
-          <w:color w:val="345680"/>
-          <w:sz w:val="21"/>
-          <w:szCs w:val="21"/>
-        </w:rPr>
         <w:t>pplications</w:t>
       </w:r>
     </w:p>
@@ -6394,27 +6067,14 @@
       <w:r>
         <w:t xml:space="preserve">Figure </w:t>
       </w:r>
-      <w:r>
-        <w:fldChar w:fldCharType="begin"/>
-      </w:r>
-      <w:r>
-        <w:instrText xml:space="preserve"> SEQ Figure \* ARABIC </w:instrText>
-      </w:r>
-      <w:r>
-        <w:fldChar w:fldCharType="separate"/>
-      </w:r>
-      <w:r>
-        <w:rPr>
-          <w:noProof/>
-        </w:rPr>
-        <w:t>1</w:t>
-      </w:r>
-      <w:r>
-        <w:rPr>
-          <w:noProof/>
-        </w:rPr>
-        <w:fldChar w:fldCharType="end"/>
-      </w:r>
+      <w:fldSimple w:instr=" SEQ Figure \* ARABIC ">
+        <w:r>
+          <w:rPr>
+            <w:noProof/>
+          </w:rPr>
+          <w:t>1</w:t>
+        </w:r>
+      </w:fldSimple>
       <w:r>
         <w:t>: DDS Communicator class.  Contains code for creating all the basic RTI Connext DDS objects that are used for network communications and automatic discovery.</w:t>
       </w:r>
@@ -6437,7 +6097,27 @@
           <w:sz w:val="20"/>
           <w:szCs w:val="20"/>
         </w:rPr>
-        <w:t>Now let's look at the code that you will write once and use in every DDS application. The code in CommonInfrastructure/</w:t>
+        <w:t xml:space="preserve">Now let's look at the code that you will write once and use in every DDS application. The code in </w:t>
+      </w:r>
+      <w:proofErr w:type="spellStart"/>
+      <w:r>
+        <w:rPr>
+          <w:rFonts w:ascii="Arial" w:hAnsi="Arial" w:cs="Arial"/>
+          <w:color w:val="000000"/>
+          <w:sz w:val="20"/>
+          <w:szCs w:val="20"/>
+        </w:rPr>
+        <w:t>CommonInfrastructure</w:t>
+      </w:r>
+      <w:proofErr w:type="spellEnd"/>
+      <w:r>
+        <w:rPr>
+          <w:rFonts w:ascii="Arial" w:hAnsi="Arial" w:cs="Arial"/>
+          <w:color w:val="000000"/>
+          <w:sz w:val="20"/>
+          <w:szCs w:val="20"/>
+        </w:rPr>
+        <w:t>/</w:t>
       </w:r>
       <w:proofErr w:type="spellStart"/>
       <w:r>
@@ -7544,6 +7224,7 @@
           <w:sz w:val="20"/>
           <w:szCs w:val="20"/>
         </w:rPr>
+        <w:lastRenderedPageBreak/>
         <w:t xml:space="preserve">The DomainParticipant's QoS is loaded from one or more XML files. The profile to load is specified by the participantQosLibrary and participantQosProfile. The full list of DomainParticipant QoS is </w:t>
       </w:r>
       <w:r>
@@ -7611,53 +7292,17 @@
     </w:p>
     <w:p>
       <w:pPr>
-        <w:shd w:val="clear" w:color="auto" w:fill="FFFFFF"/>
-        <w:spacing w:after="360"/>
-        <w:outlineLvl w:val="1"/>
-        <w:rPr>
-          <w:rFonts w:ascii="Arial" w:eastAsia="Times New Roman" w:hAnsi="Arial" w:cs="Arial"/>
-          <w:b/>
-          <w:bCs/>
-          <w:color w:val="7D7C7C"/>
-          <w:sz w:val="23"/>
-          <w:szCs w:val="23"/>
-        </w:rPr>
-      </w:pPr>
-      <w:r>
-        <w:rPr>
-          <w:rFonts w:ascii="Arial" w:eastAsia="Times New Roman" w:hAnsi="Arial" w:cs="Arial"/>
-          <w:b/>
-          <w:bCs/>
-          <w:color w:val="7D7C7C"/>
-          <w:sz w:val="23"/>
-          <w:szCs w:val="23"/>
-        </w:rPr>
+        <w:pStyle w:val="Heading1"/>
+      </w:pPr>
+      <w:r>
         <w:t>Applications</w:t>
       </w:r>
     </w:p>
     <w:p>
       <w:pPr>
-        <w:shd w:val="clear" w:color="auto" w:fill="FFFFFF"/>
-        <w:spacing w:before="480" w:after="240" w:line="240" w:lineRule="atLeast"/>
-        <w:outlineLvl w:val="2"/>
-        <w:rPr>
-          <w:rFonts w:ascii="Arial" w:eastAsia="Times New Roman" w:hAnsi="Arial" w:cs="Arial"/>
-          <w:b/>
-          <w:bCs/>
-          <w:color w:val="345680"/>
-          <w:sz w:val="21"/>
-          <w:szCs w:val="21"/>
-        </w:rPr>
-      </w:pPr>
-      <w:r>
-        <w:rPr>
-          <w:rFonts w:ascii="Arial" w:eastAsia="Times New Roman" w:hAnsi="Arial" w:cs="Arial"/>
-          <w:b/>
-          <w:bCs/>
-          <w:color w:val="345680"/>
-          <w:sz w:val="21"/>
-          <w:szCs w:val="21"/>
-        </w:rPr>
+        <w:pStyle w:val="Heading2"/>
+      </w:pPr>
+      <w:r>
         <w:t>RadarGenerator (C++):</w:t>
       </w:r>
     </w:p>
@@ -7816,6 +7461,7 @@
           <w:sz w:val="20"/>
           <w:szCs w:val="20"/>
         </w:rPr>
+        <w:lastRenderedPageBreak/>
         <w:drawing>
           <wp:inline distT="0" distB="0" distL="0" distR="0" wp14:anchorId="1B338B3D" wp14:editId="5A47C7AF">
             <wp:extent cx="5600700" cy="4250868"/>
@@ -7880,30 +7526,14 @@
       <w:r>
         <w:t xml:space="preserve">Figure </w:t>
       </w:r>
-      <w:r>
-        <w:fldChar w:fldCharType="begin"/>
-      </w:r>
-      <w:r>
-        <w:instrText xml:space="preserve"> SEQ Fig</w:instrText>
-      </w:r>
-      <w:r>
-        <w:instrText xml:space="preserve">ure \* ARABIC </w:instrText>
-      </w:r>
-      <w:r>
-        <w:fldChar w:fldCharType="separate"/>
-      </w:r>
-      <w:r>
-        <w:rPr>
-          <w:noProof/>
-        </w:rPr>
-        <w:t>2</w:t>
-      </w:r>
-      <w:r>
-        <w:rPr>
-          <w:noProof/>
-        </w:rPr>
-        <w:fldChar w:fldCharType="end"/>
-      </w:r>
+      <w:fldSimple w:instr=" SEQ Figure \* ARABIC ">
+        <w:r>
+          <w:rPr>
+            <w:noProof/>
+          </w:rPr>
+          <w:t>2</w:t>
+        </w:r>
+      </w:fldSimple>
       <w:r>
         <w:t>: RadarGenerator Application</w:t>
       </w:r>
@@ -7913,27 +7543,9 @@
     </w:p>
     <w:p>
       <w:pPr>
-        <w:shd w:val="clear" w:color="auto" w:fill="FFFFFF"/>
-        <w:spacing w:after="96" w:line="240" w:lineRule="atLeast"/>
-        <w:outlineLvl w:val="3"/>
-        <w:rPr>
-          <w:rFonts w:ascii="Arial" w:eastAsia="Times New Roman" w:hAnsi="Arial" w:cs="Arial"/>
-          <w:b/>
-          <w:bCs/>
-          <w:color w:val="7FA2B5"/>
-          <w:sz w:val="20"/>
-          <w:szCs w:val="20"/>
-        </w:rPr>
-      </w:pPr>
-      <w:r>
-        <w:rPr>
-          <w:rFonts w:ascii="Arial" w:eastAsia="Times New Roman" w:hAnsi="Arial" w:cs="Arial"/>
-          <w:b/>
-          <w:bCs/>
-          <w:color w:val="7FA2B5"/>
-          <w:sz w:val="20"/>
-          <w:szCs w:val="20"/>
-        </w:rPr>
+        <w:pStyle w:val="Heading3"/>
+      </w:pPr>
+      <w:r>
         <w:t>Generating Data</w:t>
       </w:r>
     </w:p>
@@ -8336,7 +7948,17 @@
           <w:sz w:val="20"/>
           <w:szCs w:val="20"/>
         </w:rPr>
-        <w:t xml:space="preserve">.  A real application would be correlating this flight plan data and the radar track data, but this application simply associates the first track in its queue with the first flight plan available in the </w:t>
+        <w:t xml:space="preserve">.  A real application would be correlating this flight plan data and the radar track data, but this application </w:t>
+      </w:r>
+      <w:r>
+        <w:rPr>
+          <w:rFonts w:ascii="Arial" w:hAnsi="Arial" w:cs="Arial"/>
+          <w:color w:val="000000"/>
+          <w:sz w:val="20"/>
+          <w:szCs w:val="20"/>
+        </w:rPr>
+        <w:lastRenderedPageBreak/>
+        <w:t xml:space="preserve">simply associates the first track in its queue with the first flight plan available in the </w:t>
       </w:r>
       <w:proofErr w:type="spellStart"/>
       <w:r>
@@ -8426,27 +8048,9 @@
     </w:p>
     <w:p>
       <w:pPr>
-        <w:shd w:val="clear" w:color="auto" w:fill="FFFFFF"/>
-        <w:spacing w:after="96" w:line="240" w:lineRule="atLeast"/>
-        <w:outlineLvl w:val="3"/>
-        <w:rPr>
-          <w:rFonts w:ascii="Arial" w:eastAsia="Times New Roman" w:hAnsi="Arial" w:cs="Arial"/>
-          <w:b/>
-          <w:bCs/>
-          <w:color w:val="7FA2B5"/>
-          <w:sz w:val="20"/>
-          <w:szCs w:val="20"/>
-        </w:rPr>
-      </w:pPr>
-      <w:r>
-        <w:rPr>
-          <w:rFonts w:ascii="Arial" w:eastAsia="Times New Roman" w:hAnsi="Arial" w:cs="Arial"/>
-          <w:b/>
-          <w:bCs/>
-          <w:color w:val="7FA2B5"/>
-          <w:sz w:val="20"/>
-          <w:szCs w:val="20"/>
-        </w:rPr>
+        <w:pStyle w:val="Heading3"/>
+      </w:pPr>
+      <w:r>
         <w:t>Sending Data</w:t>
       </w:r>
     </w:p>
@@ -8536,40 +8140,11 @@
     </w:p>
     <w:p>
       <w:pPr>
-        <w:shd w:val="clear" w:color="auto" w:fill="FFFFFF"/>
-        <w:spacing w:after="96" w:line="240" w:lineRule="atLeast"/>
-        <w:outlineLvl w:val="3"/>
-        <w:rPr>
-          <w:rFonts w:ascii="Arial" w:eastAsia="Times New Roman" w:hAnsi="Arial" w:cs="Arial"/>
-          <w:b/>
-          <w:bCs/>
-          <w:color w:val="7FA2B5"/>
-          <w:sz w:val="20"/>
-          <w:szCs w:val="20"/>
-        </w:rPr>
-      </w:pPr>
-      <w:r>
-        <w:rPr>
-          <w:rFonts w:ascii="Arial" w:eastAsia="Times New Roman" w:hAnsi="Arial" w:cs="Arial"/>
-          <w:b/>
-          <w:bCs/>
-          <w:color w:val="7FA2B5"/>
-          <w:sz w:val="20"/>
-          <w:szCs w:val="20"/>
-        </w:rPr>
+        <w:pStyle w:val="Heading3"/>
+      </w:pPr>
+      <w:r>
         <w:t>Radar Data Model - Data Type</w:t>
       </w:r>
-    </w:p>
-    <w:p>
-      <w:pPr>
-        <w:rPr>
-          <w:rFonts w:ascii="Arial" w:eastAsia="Times New Roman" w:hAnsi="Arial" w:cs="Arial"/>
-          <w:color w:val="000000"/>
-          <w:sz w:val="20"/>
-          <w:szCs w:val="20"/>
-          <w:shd w:val="clear" w:color="auto" w:fill="FFFFFF"/>
-        </w:rPr>
-      </w:pPr>
     </w:p>
     <w:p>
       <w:pPr>
@@ -9488,32 +9063,15 @@
           <w:sz w:val="20"/>
           <w:szCs w:val="20"/>
         </w:rPr>
+        <w:lastRenderedPageBreak/>
         <w:t>The data also has a latitude, longitude, and altitude. We could optionally add more fields, such as bearing and speed.</w:t>
       </w:r>
     </w:p>
     <w:p>
       <w:pPr>
-        <w:shd w:val="clear" w:color="auto" w:fill="FFFFFF"/>
-        <w:spacing w:after="96" w:line="240" w:lineRule="atLeast"/>
-        <w:outlineLvl w:val="3"/>
-        <w:rPr>
-          <w:rFonts w:ascii="Arial" w:eastAsia="Times New Roman" w:hAnsi="Arial" w:cs="Arial"/>
-          <w:b/>
-          <w:bCs/>
-          <w:color w:val="7FA2B5"/>
-          <w:sz w:val="20"/>
-          <w:szCs w:val="20"/>
-        </w:rPr>
-      </w:pPr>
-      <w:r>
-        <w:rPr>
-          <w:rFonts w:ascii="Arial" w:eastAsia="Times New Roman" w:hAnsi="Arial" w:cs="Arial"/>
-          <w:b/>
-          <w:bCs/>
-          <w:color w:val="7FA2B5"/>
-          <w:sz w:val="20"/>
-          <w:szCs w:val="20"/>
-        </w:rPr>
+        <w:pStyle w:val="Heading3"/>
+      </w:pPr>
+      <w:r>
         <w:t>Radar Data Model - Topic</w:t>
       </w:r>
     </w:p>
@@ -9567,6 +9125,7 @@
           <w:szCs w:val="19"/>
         </w:rPr>
       </w:pPr>
+      <w:proofErr w:type="gramStart"/>
       <w:r>
         <w:rPr>
           <w:rFonts w:ascii="Consolas" w:hAnsi="Consolas" w:cs="Arial"/>
@@ -9574,47 +9133,44 @@
           <w:sz w:val="19"/>
           <w:szCs w:val="19"/>
         </w:rPr>
-        <w:t>const string AIR_TRACK_TOPIC = "AirTrack";</w:t>
-      </w:r>
-    </w:p>
-    <w:p>
-      <w:pPr>
-        <w:shd w:val="clear" w:color="auto" w:fill="FFFFFF"/>
-        <w:spacing w:after="96" w:line="240" w:lineRule="atLeast"/>
-        <w:outlineLvl w:val="3"/>
-        <w:rPr>
-          <w:rFonts w:ascii="Arial" w:eastAsia="Times New Roman" w:hAnsi="Arial" w:cs="Arial"/>
-          <w:b/>
-          <w:bCs/>
-          <w:color w:val="7FA2B5"/>
-          <w:sz w:val="20"/>
-          <w:szCs w:val="20"/>
-        </w:rPr>
-      </w:pPr>
-    </w:p>
-    <w:p>
-      <w:pPr>
-        <w:shd w:val="clear" w:color="auto" w:fill="FFFFFF"/>
-        <w:spacing w:after="96" w:line="240" w:lineRule="atLeast"/>
-        <w:outlineLvl w:val="3"/>
-        <w:rPr>
-          <w:rFonts w:ascii="Arial" w:eastAsia="Times New Roman" w:hAnsi="Arial" w:cs="Arial"/>
-          <w:b/>
-          <w:bCs/>
-          <w:color w:val="7FA2B5"/>
-          <w:sz w:val="20"/>
-          <w:szCs w:val="20"/>
-        </w:rPr>
-      </w:pPr>
-      <w:r>
-        <w:rPr>
-          <w:rFonts w:ascii="Arial" w:eastAsia="Times New Roman" w:hAnsi="Arial" w:cs="Arial"/>
-          <w:b/>
-          <w:bCs/>
-          <w:color w:val="7FA2B5"/>
-          <w:sz w:val="20"/>
-          <w:szCs w:val="20"/>
-        </w:rPr>
+        <w:t>const</w:t>
+      </w:r>
+      <w:proofErr w:type="gramEnd"/>
+      <w:r>
+        <w:rPr>
+          <w:rFonts w:ascii="Consolas" w:hAnsi="Consolas" w:cs="Arial"/>
+          <w:color w:val="000000"/>
+          <w:sz w:val="19"/>
+          <w:szCs w:val="19"/>
+        </w:rPr>
+        <w:t xml:space="preserve"> string AIR_TRACK_TOPIC = "</w:t>
+      </w:r>
+      <w:proofErr w:type="spellStart"/>
+      <w:r>
+        <w:rPr>
+          <w:rFonts w:ascii="Consolas" w:hAnsi="Consolas" w:cs="Arial"/>
+          <w:color w:val="000000"/>
+          <w:sz w:val="19"/>
+          <w:szCs w:val="19"/>
+        </w:rPr>
+        <w:t>AirTrack</w:t>
+      </w:r>
+      <w:proofErr w:type="spellEnd"/>
+      <w:r>
+        <w:rPr>
+          <w:rFonts w:ascii="Consolas" w:hAnsi="Consolas" w:cs="Arial"/>
+          <w:color w:val="000000"/>
+          <w:sz w:val="19"/>
+          <w:szCs w:val="19"/>
+        </w:rPr>
+        <w:t>";</w:t>
+      </w:r>
+    </w:p>
+    <w:p>
+      <w:pPr>
+        <w:pStyle w:val="Heading3"/>
+      </w:pPr>
+      <w:r>
         <w:t>Radar Data Delivery Characteristics (QoS):</w:t>
       </w:r>
     </w:p>
@@ -10391,38 +9947,12 @@
     </w:p>
     <w:p>
       <w:pPr>
-        <w:shd w:val="clear" w:color="auto" w:fill="FFFFFF"/>
-        <w:spacing w:after="96" w:line="240" w:lineRule="atLeast"/>
-        <w:outlineLvl w:val="3"/>
-        <w:rPr>
-          <w:rFonts w:ascii="Arial" w:eastAsia="Times New Roman" w:hAnsi="Arial" w:cs="Arial"/>
-          <w:b/>
-          <w:bCs/>
-          <w:color w:val="7FA2B5"/>
-          <w:sz w:val="20"/>
-          <w:szCs w:val="20"/>
-        </w:rPr>
-      </w:pPr>
-      <w:r>
-        <w:rPr>
-          <w:rFonts w:ascii="Arial" w:eastAsia="Times New Roman" w:hAnsi="Arial" w:cs="Arial"/>
-          <w:b/>
-          <w:bCs/>
-          <w:color w:val="7FA2B5"/>
-          <w:sz w:val="20"/>
-          <w:szCs w:val="20"/>
-        </w:rPr>
+        <w:pStyle w:val="Heading3"/>
+      </w:pPr>
+      <w:r>
         <w:t xml:space="preserve">Receiving </w:t>
       </w:r>
       <w:r>
-        <w:rPr>
-          <w:rFonts w:ascii="Arial" w:eastAsia="Times New Roman" w:hAnsi="Arial" w:cs="Arial"/>
-          <w:b/>
-          <w:bCs/>
-          <w:color w:val="7FA2B5"/>
-          <w:sz w:val="20"/>
-          <w:szCs w:val="20"/>
-        </w:rPr>
         <w:t>Data</w:t>
       </w:r>
     </w:p>
@@ -10643,27 +10173,9 @@
     </w:p>
     <w:p>
       <w:pPr>
-        <w:shd w:val="clear" w:color="auto" w:fill="FFFFFF"/>
-        <w:spacing w:before="480" w:after="240" w:line="240" w:lineRule="atLeast"/>
-        <w:outlineLvl w:val="2"/>
-        <w:rPr>
-          <w:rFonts w:ascii="Arial" w:eastAsia="Times New Roman" w:hAnsi="Arial" w:cs="Arial"/>
-          <w:b/>
-          <w:bCs/>
-          <w:color w:val="345680"/>
-          <w:sz w:val="21"/>
-          <w:szCs w:val="21"/>
-        </w:rPr>
-      </w:pPr>
-      <w:r>
-        <w:rPr>
-          <w:rFonts w:ascii="Arial" w:eastAsia="Times New Roman" w:hAnsi="Arial" w:cs="Arial"/>
-          <w:b/>
-          <w:bCs/>
-          <w:color w:val="345680"/>
-          <w:sz w:val="21"/>
-          <w:szCs w:val="21"/>
-        </w:rPr>
+        <w:pStyle w:val="Heading2"/>
+      </w:pPr>
+      <w:r>
         <w:t>Flight-Plan Generator (C++):</w:t>
       </w:r>
     </w:p>
@@ -10685,6 +10197,7 @@
           <w:sz w:val="20"/>
           <w:szCs w:val="20"/>
         </w:rPr>
+        <w:lastRenderedPageBreak/>
         <w:t xml:space="preserve">This application sends </w:t>
       </w:r>
       <w:r>
@@ -10877,54 +10390,23 @@
       <w:r>
         <w:t xml:space="preserve">Figure </w:t>
       </w:r>
-      <w:r>
-        <w:fldChar w:fldCharType="begin"/>
-      </w:r>
-      <w:r>
-        <w:instrText xml:space="preserve"> SEQ Figure \* ARABIC </w:instrText>
-      </w:r>
-      <w:r>
-        <w:fldChar w:fldCharType="separate"/>
-      </w:r>
-      <w:r>
-        <w:rPr>
-          <w:noProof/>
-        </w:rPr>
-        <w:t>3</w:t>
-      </w:r>
-      <w:r>
-        <w:rPr>
-          <w:noProof/>
-        </w:rPr>
-        <w:fldChar w:fldCharType="end"/>
-      </w:r>
+      <w:fldSimple w:instr=" SEQ Figure \* ARABIC ">
+        <w:r>
+          <w:rPr>
+            <w:noProof/>
+          </w:rPr>
+          <w:t>3</w:t>
+        </w:r>
+      </w:fldSimple>
       <w:r>
         <w:t>: Flight Plan Generator Major Classes</w:t>
       </w:r>
     </w:p>
     <w:p>
       <w:pPr>
-        <w:shd w:val="clear" w:color="auto" w:fill="FFFFFF"/>
-        <w:spacing w:after="96" w:line="240" w:lineRule="atLeast"/>
-        <w:outlineLvl w:val="3"/>
-        <w:rPr>
-          <w:rFonts w:ascii="Arial" w:eastAsia="Times New Roman" w:hAnsi="Arial" w:cs="Arial"/>
-          <w:b/>
-          <w:bCs/>
-          <w:color w:val="7FA2B5"/>
-          <w:sz w:val="20"/>
-          <w:szCs w:val="20"/>
-        </w:rPr>
-      </w:pPr>
-      <w:r>
-        <w:rPr>
-          <w:rFonts w:ascii="Arial" w:eastAsia="Times New Roman" w:hAnsi="Arial" w:cs="Arial"/>
-          <w:b/>
-          <w:bCs/>
-          <w:color w:val="7FA2B5"/>
-          <w:sz w:val="20"/>
-          <w:szCs w:val="20"/>
-        </w:rPr>
+        <w:pStyle w:val="Heading3"/>
+      </w:pPr>
+      <w:r>
         <w:t>Flight-Plan Data Model</w:t>
       </w:r>
     </w:p>
@@ -11029,42 +10511,9 @@
     </w:p>
     <w:p>
       <w:pPr>
-        <w:shd w:val="clear" w:color="auto" w:fill="FFFFFF"/>
-        <w:spacing w:after="96" w:line="240" w:lineRule="atLeast"/>
-        <w:outlineLvl w:val="3"/>
-        <w:rPr>
-          <w:rFonts w:ascii="Arial" w:eastAsia="Times New Roman" w:hAnsi="Arial" w:cs="Arial"/>
-          <w:b/>
-          <w:bCs/>
-          <w:color w:val="7FA2B5"/>
-          <w:sz w:val="20"/>
-          <w:szCs w:val="20"/>
-        </w:rPr>
-      </w:pPr>
-    </w:p>
-    <w:p>
-      <w:pPr>
-        <w:shd w:val="clear" w:color="auto" w:fill="FFFFFF"/>
-        <w:spacing w:after="96" w:line="240" w:lineRule="atLeast"/>
-        <w:outlineLvl w:val="3"/>
-        <w:rPr>
-          <w:rFonts w:ascii="Arial" w:eastAsia="Times New Roman" w:hAnsi="Arial" w:cs="Arial"/>
-          <w:b/>
-          <w:bCs/>
-          <w:color w:val="7FA2B5"/>
-          <w:sz w:val="20"/>
-          <w:szCs w:val="20"/>
-        </w:rPr>
-      </w:pPr>
-      <w:r>
-        <w:rPr>
-          <w:rFonts w:ascii="Arial" w:eastAsia="Times New Roman" w:hAnsi="Arial" w:cs="Arial"/>
-          <w:b/>
-          <w:bCs/>
-          <w:color w:val="7FA2B5"/>
-          <w:sz w:val="20"/>
-          <w:szCs w:val="20"/>
-        </w:rPr>
+        <w:pStyle w:val="Heading3"/>
+      </w:pPr>
+      <w:r>
         <w:t>Flight-Plan Data Model - Data Type</w:t>
       </w:r>
     </w:p>
@@ -11405,6 +10854,7 @@
           <w:sz w:val="20"/>
           <w:szCs w:val="20"/>
         </w:rPr>
+        <w:lastRenderedPageBreak/>
         <w:t xml:space="preserve">  // flight rules (enumeration -&gt; IFR, VFR, initially IFR followed by changes, initially VFR followed by changes</w:t>
       </w:r>
     </w:p>
@@ -11867,42 +11317,9 @@
     </w:p>
     <w:p>
       <w:pPr>
-        <w:shd w:val="clear" w:color="auto" w:fill="FFFFFF"/>
-        <w:spacing w:after="96" w:line="240" w:lineRule="atLeast"/>
-        <w:outlineLvl w:val="3"/>
-        <w:rPr>
-          <w:rFonts w:ascii="Arial" w:eastAsia="Times New Roman" w:hAnsi="Arial" w:cs="Arial"/>
-          <w:b/>
-          <w:bCs/>
-          <w:color w:val="7FA2B5"/>
-          <w:sz w:val="20"/>
-          <w:szCs w:val="20"/>
-        </w:rPr>
-      </w:pPr>
-    </w:p>
-    <w:p>
-      <w:pPr>
-        <w:shd w:val="clear" w:color="auto" w:fill="FFFFFF"/>
-        <w:spacing w:after="96" w:line="240" w:lineRule="atLeast"/>
-        <w:outlineLvl w:val="3"/>
-        <w:rPr>
-          <w:rFonts w:ascii="Arial" w:eastAsia="Times New Roman" w:hAnsi="Arial" w:cs="Arial"/>
-          <w:b/>
-          <w:bCs/>
-          <w:color w:val="7FA2B5"/>
-          <w:sz w:val="20"/>
-          <w:szCs w:val="20"/>
-        </w:rPr>
-      </w:pPr>
-      <w:r>
-        <w:rPr>
-          <w:rFonts w:ascii="Arial" w:eastAsia="Times New Roman" w:hAnsi="Arial" w:cs="Arial"/>
-          <w:b/>
-          <w:bCs/>
-          <w:color w:val="7FA2B5"/>
-          <w:sz w:val="20"/>
-          <w:szCs w:val="20"/>
-        </w:rPr>
+        <w:pStyle w:val="Heading3"/>
+      </w:pPr>
+      <w:r>
         <w:t>Flight-Plan Data Model - Topic</w:t>
       </w:r>
     </w:p>
@@ -11950,27 +11367,9 @@
     </w:p>
     <w:p>
       <w:pPr>
-        <w:shd w:val="clear" w:color="auto" w:fill="FFFFFF"/>
-        <w:spacing w:after="96" w:line="240" w:lineRule="atLeast"/>
-        <w:outlineLvl w:val="3"/>
-        <w:rPr>
-          <w:rFonts w:ascii="Arial" w:eastAsia="Times New Roman" w:hAnsi="Arial" w:cs="Arial"/>
-          <w:b/>
-          <w:bCs/>
-          <w:color w:val="7FA2B5"/>
-          <w:sz w:val="20"/>
-          <w:szCs w:val="20"/>
-        </w:rPr>
-      </w:pPr>
-      <w:r>
-        <w:rPr>
-          <w:rFonts w:ascii="Arial" w:eastAsia="Times New Roman" w:hAnsi="Arial" w:cs="Arial"/>
-          <w:b/>
-          <w:bCs/>
-          <w:color w:val="7FA2B5"/>
-          <w:sz w:val="20"/>
-          <w:szCs w:val="20"/>
-        </w:rPr>
+        <w:pStyle w:val="Heading3"/>
+      </w:pPr>
+      <w:r>
         <w:t>Representing Unique Flights</w:t>
       </w:r>
     </w:p>
@@ -12430,49 +11829,15 @@
     </w:p>
     <w:p>
       <w:pPr>
-        <w:shd w:val="clear" w:color="auto" w:fill="FFFFFF"/>
-        <w:spacing w:after="96" w:line="240" w:lineRule="atLeast"/>
-        <w:outlineLvl w:val="3"/>
-        <w:rPr>
-          <w:rFonts w:ascii="Arial" w:eastAsia="Times New Roman" w:hAnsi="Arial" w:cs="Arial"/>
-          <w:b/>
-          <w:bCs/>
-          <w:color w:val="7FA2B5"/>
-          <w:sz w:val="20"/>
-          <w:szCs w:val="20"/>
-        </w:rPr>
-      </w:pPr>
-      <w:r>
-        <w:rPr>
-          <w:rFonts w:ascii="Arial" w:eastAsia="Times New Roman" w:hAnsi="Arial" w:cs="Arial"/>
-          <w:b/>
-          <w:bCs/>
-          <w:color w:val="7FA2B5"/>
-          <w:sz w:val="20"/>
-          <w:szCs w:val="20"/>
-        </w:rPr>
+        <w:pStyle w:val="Heading3"/>
+      </w:pPr>
+      <w:r>
         <w:t>Flight-Plan Data Delivery Characteristics (</w:t>
       </w:r>
       <w:r>
-        <w:rPr>
-          <w:rFonts w:ascii="Arial" w:eastAsia="Times New Roman" w:hAnsi="Arial" w:cs="Arial"/>
-          <w:b/>
-          <w:bCs/>
-          <w:color w:val="7FA2B5"/>
-          <w:sz w:val="20"/>
-          <w:szCs w:val="20"/>
-        </w:rPr>
         <w:t>QoS</w:t>
       </w:r>
       <w:r>
-        <w:rPr>
-          <w:rFonts w:ascii="Arial" w:eastAsia="Times New Roman" w:hAnsi="Arial" w:cs="Arial"/>
-          <w:b/>
-          <w:bCs/>
-          <w:color w:val="7FA2B5"/>
-          <w:sz w:val="20"/>
-          <w:szCs w:val="20"/>
-        </w:rPr>
         <w:t>)</w:t>
       </w:r>
     </w:p>
@@ -12758,7 +12123,17 @@
           <w:sz w:val="20"/>
           <w:szCs w:val="20"/>
         </w:rPr>
-        <w:t>One of the benefits of using RTI Connext DDS for sending state data is the ability to send data as it changes, but to ensure that any interested late-joiner will receive the data as soon as it starts up. This means that the flight plan can be sent as soon as it is available or updated and if a particular application has not been started yet, it will still receive the flight plan as soon as it starts. To enable this, data must be sent with a transient-local or higher level of durability.</w:t>
+        <w:t xml:space="preserve">One of the benefits of using RTI Connext DDS for sending state data is the ability to send data as it changes, but to ensure that any interested late-joiner will receive the data as soon as it starts up. This means that the flight plan can be sent as soon as it is available or updated and if a </w:t>
+      </w:r>
+      <w:r>
+        <w:rPr>
+          <w:rFonts w:ascii="Arial" w:hAnsi="Arial" w:cs="Arial"/>
+          <w:color w:val="000000"/>
+          <w:sz w:val="20"/>
+          <w:szCs w:val="20"/>
+        </w:rPr>
+        <w:lastRenderedPageBreak/>
+        <w:t>particular application has not been started yet, it will still receive the flight plan as soon as it starts. To enable this, data must be sent with a transient-local or higher level of durability.</w:t>
       </w:r>
     </w:p>
     <w:p>
@@ -13306,27 +12681,9 @@
     </w:p>
     <w:p>
       <w:pPr>
-        <w:shd w:val="clear" w:color="auto" w:fill="FFFFFF"/>
-        <w:spacing w:before="480" w:after="240" w:line="240" w:lineRule="atLeast"/>
-        <w:outlineLvl w:val="2"/>
-        <w:rPr>
-          <w:rFonts w:ascii="Arial" w:eastAsia="Times New Roman" w:hAnsi="Arial" w:cs="Arial"/>
-          <w:b/>
-          <w:bCs/>
-          <w:color w:val="345680"/>
-          <w:sz w:val="21"/>
-          <w:szCs w:val="21"/>
-        </w:rPr>
-      </w:pPr>
-      <w:r>
-        <w:rPr>
-          <w:rFonts w:ascii="Arial" w:eastAsia="Times New Roman" w:hAnsi="Arial" w:cs="Arial"/>
-          <w:b/>
-          <w:bCs/>
-          <w:color w:val="345680"/>
-          <w:sz w:val="21"/>
-          <w:szCs w:val="21"/>
-        </w:rPr>
+        <w:pStyle w:val="Heading2"/>
+      </w:pPr>
+      <w:r>
         <w:t>Air Traffic Control GUI (C++)</w:t>
       </w:r>
     </w:p>
@@ -13363,62 +12720,15 @@
     </w:p>
     <w:p>
       <w:pPr>
-        <w:shd w:val="clear" w:color="auto" w:fill="FFFFFF"/>
-        <w:spacing w:after="96" w:line="240" w:lineRule="atLeast"/>
-        <w:outlineLvl w:val="3"/>
-        <w:rPr>
-          <w:rFonts w:ascii="Arial" w:eastAsia="Times New Roman" w:hAnsi="Arial" w:cs="Arial"/>
-          <w:bCs/>
-          <w:sz w:val="20"/>
-          <w:szCs w:val="20"/>
-        </w:rPr>
-      </w:pPr>
-    </w:p>
-    <w:p>
-      <w:pPr>
-        <w:shd w:val="clear" w:color="auto" w:fill="FFFFFF"/>
-        <w:spacing w:after="96" w:line="240" w:lineRule="atLeast"/>
-        <w:outlineLvl w:val="3"/>
-        <w:rPr>
-          <w:rFonts w:ascii="Arial" w:eastAsia="Times New Roman" w:hAnsi="Arial" w:cs="Arial"/>
-          <w:b/>
-          <w:bCs/>
-          <w:color w:val="7FA2B5"/>
-          <w:sz w:val="20"/>
-          <w:szCs w:val="20"/>
-        </w:rPr>
-      </w:pPr>
-      <w:r>
-        <w:rPr>
-          <w:rFonts w:ascii="Arial" w:eastAsia="Times New Roman" w:hAnsi="Arial" w:cs="Arial"/>
-          <w:b/>
-          <w:bCs/>
-          <w:color w:val="7FA2B5"/>
-          <w:sz w:val="20"/>
-          <w:szCs w:val="20"/>
-        </w:rPr>
+        <w:pStyle w:val="Heading3"/>
+      </w:pPr>
+      <w:r>
         <w:t xml:space="preserve">Receiving </w:t>
       </w:r>
       <w:r>
-        <w:rPr>
-          <w:rFonts w:ascii="Arial" w:eastAsia="Times New Roman" w:hAnsi="Arial" w:cs="Arial"/>
-          <w:b/>
-          <w:bCs/>
-          <w:color w:val="7FA2B5"/>
-          <w:sz w:val="20"/>
-          <w:szCs w:val="20"/>
-        </w:rPr>
         <w:t xml:space="preserve">Track </w:t>
       </w:r>
       <w:r>
-        <w:rPr>
-          <w:rFonts w:ascii="Arial" w:eastAsia="Times New Roman" w:hAnsi="Arial" w:cs="Arial"/>
-          <w:b/>
-          <w:bCs/>
-          <w:color w:val="7FA2B5"/>
-          <w:sz w:val="20"/>
-          <w:szCs w:val="20"/>
-        </w:rPr>
         <w:t>Data</w:t>
       </w:r>
     </w:p>
@@ -13511,27 +12821,14 @@
       <w:r>
         <w:t xml:space="preserve">Figure </w:t>
       </w:r>
-      <w:r>
-        <w:fldChar w:fldCharType="begin"/>
-      </w:r>
-      <w:r>
-        <w:instrText xml:space="preserve"> SEQ Figure \* ARABIC </w:instrText>
-      </w:r>
-      <w:r>
-        <w:fldChar w:fldCharType="separate"/>
-      </w:r>
-      <w:r>
-        <w:rPr>
-          <w:noProof/>
-        </w:rPr>
-        <w:t>4</w:t>
-      </w:r>
-      <w:r>
-        <w:rPr>
-          <w:noProof/>
-        </w:rPr>
-        <w:fldChar w:fldCharType="end"/>
-      </w:r>
+      <w:fldSimple w:instr=" SEQ Figure \* ARABIC ">
+        <w:r>
+          <w:rPr>
+            <w:noProof/>
+          </w:rPr>
+          <w:t>4</w:t>
+        </w:r>
+      </w:fldSimple>
       <w:r>
         <w:t xml:space="preserve">: The "Model" piece of the GUI, including all data received from the network from the </w:t>
       </w:r>
@@ -13691,6 +12988,7 @@
           <w:sz w:val="20"/>
           <w:szCs w:val="20"/>
         </w:rPr>
+        <w:lastRenderedPageBreak/>
         <w:t xml:space="preserve">This application does not need the lowest-possible latency, so the presenter periodically polls for </w:t>
       </w:r>
       <w:r>
@@ -13800,6 +13098,7 @@
         </w:rPr>
         <w:t xml:space="preserve">The </w:t>
       </w:r>
+      <w:proofErr w:type="gramStart"/>
       <w:r>
         <w:rPr>
           <w:rFonts w:ascii="Consolas" w:hAnsi="Consolas" w:cs="Arial"/>
@@ -13807,7 +13106,17 @@
           <w:sz w:val="19"/>
           <w:szCs w:val="19"/>
         </w:rPr>
-        <w:t>GetCurrentTracks()</w:t>
+        <w:t>GetCurrentTracks(</w:t>
+      </w:r>
+      <w:proofErr w:type="gramEnd"/>
+      <w:r>
+        <w:rPr>
+          <w:rFonts w:ascii="Consolas" w:hAnsi="Consolas" w:cs="Arial"/>
+          <w:color w:val="000000"/>
+          <w:sz w:val="19"/>
+          <w:szCs w:val="19"/>
+        </w:rPr>
+        <w:t>)</w:t>
       </w:r>
       <w:r>
         <w:rPr>
@@ -13818,25 +13127,14 @@
         </w:rPr>
         <w:t xml:space="preserve"> call will retrieve all the </w:t>
       </w:r>
-      <w:proofErr w:type="gramStart"/>
-      <w:r>
-        <w:rPr>
-          <w:rFonts w:ascii="Arial" w:hAnsi="Arial" w:cs="Arial"/>
-          <w:color w:val="000000"/>
-          <w:sz w:val="20"/>
-          <w:szCs w:val="20"/>
-        </w:rPr>
-        <w:t>alive</w:t>
-      </w:r>
-      <w:proofErr w:type="gramEnd"/>
-      <w:r>
-        <w:rPr>
-          <w:rFonts w:ascii="Arial" w:hAnsi="Arial" w:cs="Arial"/>
-          <w:color w:val="000000"/>
-          <w:sz w:val="20"/>
-          <w:szCs w:val="20"/>
-        </w:rPr>
-        <w:t xml:space="preserve"> </w:t>
+      <w:r>
+        <w:rPr>
+          <w:rFonts w:ascii="Arial" w:hAnsi="Arial" w:cs="Arial"/>
+          <w:color w:val="000000"/>
+          <w:sz w:val="20"/>
+          <w:szCs w:val="20"/>
+        </w:rPr>
+        <w:t xml:space="preserve">alive </w:t>
       </w:r>
       <w:r>
         <w:rPr>
@@ -13884,7 +13182,6 @@
           <w:szCs w:val="19"/>
         </w:rPr>
       </w:pPr>
-      <w:proofErr w:type="gramStart"/>
       <w:r>
         <w:rPr>
           <w:rFonts w:ascii="Consolas" w:hAnsi="Consolas" w:cs="Consolas"/>
@@ -13892,9 +13189,9 @@
           <w:sz w:val="19"/>
           <w:szCs w:val="19"/>
         </w:rPr>
-        <w:t>// application in the trackSeq sequence.</w:t>
-      </w:r>
-      <w:proofErr w:type="gramEnd"/>
+        <w:t xml:space="preserve">// </w:t>
+      </w:r>
+      <w:proofErr w:type="gramStart"/>
       <w:r>
         <w:rPr>
           <w:rFonts w:ascii="Consolas" w:hAnsi="Consolas" w:cs="Consolas"/>
@@ -13902,8 +13199,9 @@
           <w:sz w:val="19"/>
           <w:szCs w:val="19"/>
         </w:rPr>
-        <w:t xml:space="preserve">  See below </w:t>
-      </w:r>
+        <w:t>application</w:t>
+      </w:r>
+      <w:proofErr w:type="gramEnd"/>
       <w:r>
         <w:rPr>
           <w:rFonts w:ascii="Consolas" w:hAnsi="Consolas" w:cs="Consolas"/>
@@ -13911,7 +13209,7 @@
           <w:sz w:val="19"/>
           <w:szCs w:val="19"/>
         </w:rPr>
-        <w:t>where</w:t>
+        <w:t xml:space="preserve"> in the trackSeq sequence.  See below </w:t>
       </w:r>
       <w:r>
         <w:rPr>
@@ -13920,7 +13218,7 @@
           <w:sz w:val="19"/>
           <w:szCs w:val="19"/>
         </w:rPr>
-        <w:t xml:space="preserve"> you </w:t>
+        <w:t>where</w:t>
       </w:r>
       <w:r>
         <w:rPr>
@@ -13929,7 +13227,7 @@
           <w:sz w:val="19"/>
           <w:szCs w:val="19"/>
         </w:rPr>
-        <w:t>must</w:t>
+        <w:t xml:space="preserve"> you </w:t>
       </w:r>
       <w:r>
         <w:rPr>
@@ -13938,6 +13236,15 @@
           <w:sz w:val="19"/>
           <w:szCs w:val="19"/>
         </w:rPr>
+        <w:t>must</w:t>
+      </w:r>
+      <w:r>
+        <w:rPr>
+          <w:rFonts w:ascii="Consolas" w:hAnsi="Consolas" w:cs="Consolas"/>
+          <w:color w:val="948A54" w:themeColor="background2" w:themeShade="80"/>
+          <w:sz w:val="19"/>
+          <w:szCs w:val="19"/>
+        </w:rPr>
         <w:t xml:space="preserve"> return</w:t>
       </w:r>
     </w:p>
@@ -13954,7 +13261,6 @@
           <w:szCs w:val="19"/>
         </w:rPr>
       </w:pPr>
-      <w:proofErr w:type="gramStart"/>
       <w:r>
         <w:rPr>
           <w:rFonts w:ascii="Consolas" w:hAnsi="Consolas" w:cs="Consolas"/>
@@ -13962,9 +13268,28 @@
           <w:sz w:val="19"/>
           <w:szCs w:val="19"/>
         </w:rPr>
-        <w:t>// the loan.</w:t>
+        <w:t xml:space="preserve">// </w:t>
+      </w:r>
+      <w:proofErr w:type="gramStart"/>
+      <w:r>
+        <w:rPr>
+          <w:rFonts w:ascii="Consolas" w:hAnsi="Consolas" w:cs="Consolas"/>
+          <w:color w:val="948A54" w:themeColor="background2" w:themeShade="80"/>
+          <w:sz w:val="19"/>
+          <w:szCs w:val="19"/>
+        </w:rPr>
+        <w:t>the</w:t>
       </w:r>
       <w:proofErr w:type="gramEnd"/>
+      <w:r>
+        <w:rPr>
+          <w:rFonts w:ascii="Consolas" w:hAnsi="Consolas" w:cs="Consolas"/>
+          <w:color w:val="948A54" w:themeColor="background2" w:themeShade="80"/>
+          <w:sz w:val="19"/>
+          <w:szCs w:val="19"/>
+        </w:rPr>
+        <w:t xml:space="preserve"> loan.</w:t>
+      </w:r>
     </w:p>
     <w:p>
       <w:pPr>
@@ -14341,7 +13666,6 @@
           <w:szCs w:val="19"/>
         </w:rPr>
       </w:pPr>
-      <w:proofErr w:type="gramStart"/>
       <w:r>
         <w:rPr>
           <w:rFonts w:ascii="Consolas" w:hAnsi="Consolas" w:cs="Consolas"/>
@@ -14349,9 +13673,28 @@
           <w:sz w:val="19"/>
           <w:szCs w:val="19"/>
         </w:rPr>
-        <w:t>// notifications.</w:t>
+        <w:t xml:space="preserve">// </w:t>
+      </w:r>
+      <w:proofErr w:type="gramStart"/>
+      <w:r>
+        <w:rPr>
+          <w:rFonts w:ascii="Consolas" w:hAnsi="Consolas" w:cs="Consolas"/>
+          <w:color w:val="948A54" w:themeColor="background2" w:themeShade="80"/>
+          <w:sz w:val="19"/>
+          <w:szCs w:val="19"/>
+        </w:rPr>
+        <w:t>notifications</w:t>
       </w:r>
       <w:proofErr w:type="gramEnd"/>
+      <w:r>
+        <w:rPr>
+          <w:rFonts w:ascii="Consolas" w:hAnsi="Consolas" w:cs="Consolas"/>
+          <w:color w:val="948A54" w:themeColor="background2" w:themeShade="80"/>
+          <w:sz w:val="19"/>
+          <w:szCs w:val="19"/>
+        </w:rPr>
+        <w:t>.</w:t>
+      </w:r>
     </w:p>
     <w:p>
       <w:pPr>
@@ -14538,43 +13881,20 @@
     </w:p>
     <w:p>
       <w:pPr>
-        <w:shd w:val="clear" w:color="auto" w:fill="FFFFFF"/>
-        <w:spacing w:after="240" w:line="240" w:lineRule="atLeast"/>
-        <w:rPr>
-          <w:rFonts w:ascii="Arial" w:hAnsi="Arial" w:cs="Arial"/>
-          <w:color w:val="000000"/>
-          <w:sz w:val="20"/>
-          <w:szCs w:val="20"/>
-        </w:rPr>
-      </w:pPr>
-      <w:r>
-        <w:rPr>
-          <w:rFonts w:ascii="Arial" w:eastAsia="Times New Roman" w:hAnsi="Arial" w:cs="Arial"/>
-          <w:b/>
-          <w:bCs/>
-          <w:color w:val="7FA2B5"/>
-          <w:sz w:val="20"/>
-          <w:szCs w:val="20"/>
-        </w:rPr>
+        <w:pStyle w:val="Heading3"/>
+        <w:rPr>
+          <w:color w:val="000000"/>
+        </w:rPr>
+      </w:pPr>
+      <w:r>
         <w:t xml:space="preserve">Receiving Flight-Plan </w:t>
       </w:r>
       <w:r>
-        <w:rPr>
-          <w:rFonts w:ascii="Arial" w:eastAsia="Times New Roman" w:hAnsi="Arial" w:cs="Arial"/>
-          <w:b/>
-          <w:bCs/>
-          <w:color w:val="7FA2B5"/>
-          <w:sz w:val="20"/>
-          <w:szCs w:val="20"/>
-        </w:rPr>
         <w:t>Data</w:t>
       </w:r>
       <w:r>
         <w:rPr>
-          <w:rFonts w:ascii="Arial" w:hAnsi="Arial" w:cs="Arial"/>
-          <w:color w:val="000000"/>
-          <w:sz w:val="20"/>
-          <w:szCs w:val="20"/>
+          <w:color w:val="000000"/>
         </w:rPr>
         <w:t xml:space="preserve"> </w:t>
       </w:r>
@@ -15115,6 +14435,7 @@
           <w:sz w:val="20"/>
           <w:szCs w:val="20"/>
         </w:rPr>
+        <w:lastRenderedPageBreak/>
         <w:t xml:space="preserve">Call </w:t>
       </w:r>
       <w:r>
@@ -15355,7 +14676,25 @@
           <w:sz w:val="20"/>
           <w:szCs w:val="20"/>
         </w:rPr>
-        <w:t>&lt;FlightPlan&gt; flightPlan;</w:t>
+        <w:t>&lt;</w:t>
+      </w:r>
+      <w:proofErr w:type="spellStart"/>
+      <w:r>
+        <w:rPr>
+          <w:rFonts w:ascii="Courier" w:hAnsi="Courier" w:cs="Courier"/>
+          <w:sz w:val="20"/>
+          <w:szCs w:val="20"/>
+        </w:rPr>
+        <w:t>FlightPlan</w:t>
+      </w:r>
+      <w:proofErr w:type="spellEnd"/>
+      <w:r>
+        <w:rPr>
+          <w:rFonts w:ascii="Courier" w:hAnsi="Courier" w:cs="Courier"/>
+          <w:sz w:val="20"/>
+          <w:szCs w:val="20"/>
+        </w:rPr>
+        <w:t>&gt; flightPlan;</w:t>
       </w:r>
     </w:p>
     <w:p>
@@ -16051,7 +15390,7 @@
           <w:sz w:val="20"/>
           <w:szCs w:val="20"/>
         </w:rPr>
-        <w:t>_fpReader-&gt;</w:t>
+        <w:t>_</w:t>
       </w:r>
       <w:proofErr w:type="spellStart"/>
       <w:r>
@@ -16060,6 +15399,24 @@
           <w:sz w:val="20"/>
           <w:szCs w:val="20"/>
         </w:rPr>
+        <w:t>fpReader</w:t>
+      </w:r>
+      <w:proofErr w:type="spellEnd"/>
+      <w:r>
+        <w:rPr>
+          <w:rFonts w:ascii="Courier" w:hAnsi="Courier" w:cs="Courier"/>
+          <w:sz w:val="20"/>
+          <w:szCs w:val="20"/>
+        </w:rPr>
+        <w:t>-&gt;</w:t>
+      </w:r>
+      <w:proofErr w:type="spellStart"/>
+      <w:r>
+        <w:rPr>
+          <w:rFonts w:ascii="Courier" w:hAnsi="Courier" w:cs="Courier"/>
+          <w:sz w:val="20"/>
+          <w:szCs w:val="20"/>
+        </w:rPr>
         <w:t>return_loan</w:t>
       </w:r>
       <w:proofErr w:type="spellEnd"/>
@@ -16069,7 +15426,25 @@
           <w:sz w:val="20"/>
           <w:szCs w:val="20"/>
         </w:rPr>
-        <w:t>(flightSeq, infoSeq);</w:t>
+        <w:t>(</w:t>
+      </w:r>
+      <w:proofErr w:type="spellStart"/>
+      <w:r>
+        <w:rPr>
+          <w:rFonts w:ascii="Courier" w:hAnsi="Courier" w:cs="Courier"/>
+          <w:sz w:val="20"/>
+          <w:szCs w:val="20"/>
+        </w:rPr>
+        <w:t>flightSeq</w:t>
+      </w:r>
+      <w:proofErr w:type="spellEnd"/>
+      <w:r>
+        <w:rPr>
+          <w:rFonts w:ascii="Courier" w:hAnsi="Courier" w:cs="Courier"/>
+          <w:sz w:val="20"/>
+          <w:szCs w:val="20"/>
+        </w:rPr>
+        <w:t>, infoSeq);</w:t>
       </w:r>
     </w:p>
     <w:p>
@@ -16160,84 +15535,22 @@
     </w:p>
     <w:p>
       <w:pPr>
-        <w:shd w:val="clear" w:color="auto" w:fill="FFFFFF"/>
-        <w:spacing w:after="264"/>
-        <w:outlineLvl w:val="0"/>
-        <w:rPr>
-          <w:rFonts w:ascii="Arial" w:eastAsia="Times New Roman" w:hAnsi="Arial" w:cs="Arial"/>
-          <w:b/>
-          <w:bCs/>
-          <w:color w:val="7FA2B5"/>
-          <w:sz w:val="20"/>
-          <w:szCs w:val="20"/>
-        </w:rPr>
-      </w:pPr>
-    </w:p>
-    <w:p>
-      <w:pPr>
-        <w:shd w:val="clear" w:color="auto" w:fill="FFFFFF"/>
-        <w:spacing w:after="264"/>
-        <w:outlineLvl w:val="0"/>
-        <w:rPr>
-          <w:rFonts w:ascii="Arial" w:eastAsia="Times New Roman" w:hAnsi="Arial" w:cs="Arial"/>
-          <w:b/>
-          <w:bCs/>
-          <w:color w:val="7FA2B5"/>
-          <w:sz w:val="20"/>
-          <w:szCs w:val="20"/>
-        </w:rPr>
-      </w:pPr>
-    </w:p>
-    <w:p>
-      <w:pPr>
-        <w:shd w:val="clear" w:color="auto" w:fill="FFFFFF"/>
-        <w:spacing w:after="264"/>
-        <w:outlineLvl w:val="0"/>
-        <w:rPr>
-          <w:rFonts w:ascii="Arial" w:eastAsia="Times New Roman" w:hAnsi="Arial" w:cs="Arial"/>
-          <w:b/>
-          <w:bCs/>
+        <w:pStyle w:val="Heading3"/>
+        <w:rPr>
           <w:color w:val="0069AA"/>
           <w:kern w:val="36"/>
           <w:sz w:val="27"/>
-          <w:szCs w:val="27"/>
-        </w:rPr>
-      </w:pPr>
-      <w:r>
-        <w:rPr>
-          <w:rFonts w:ascii="Arial" w:eastAsia="Times New Roman" w:hAnsi="Arial" w:cs="Arial"/>
-          <w:b/>
-          <w:bCs/>
-          <w:color w:val="7FA2B5"/>
-          <w:sz w:val="20"/>
-          <w:szCs w:val="20"/>
-        </w:rPr>
+        </w:rPr>
+      </w:pPr>
+      <w:r>
         <w:t xml:space="preserve">Notifying the UI of </w:t>
       </w:r>
       <w:r>
-        <w:rPr>
-          <w:rFonts w:ascii="Arial" w:eastAsia="Times New Roman" w:hAnsi="Arial" w:cs="Arial"/>
-          <w:b/>
-          <w:bCs/>
-          <w:color w:val="7FA2B5"/>
-          <w:sz w:val="20"/>
-          <w:szCs w:val="20"/>
-        </w:rPr>
         <w:t>Data</w:t>
       </w:r>
       <w:r>
-        <w:rPr>
-          <w:rFonts w:ascii="Arial" w:eastAsia="Times New Roman" w:hAnsi="Arial" w:cs="Arial"/>
-          <w:b/>
-          <w:bCs/>
-          <w:color w:val="7FA2B5"/>
-          <w:sz w:val="20"/>
-          <w:szCs w:val="20"/>
-        </w:rPr>
         <w:t xml:space="preserve"> Arrival</w:t>
       </w:r>
-      <w:bookmarkStart w:id="2" w:name="_GoBack"/>
-      <w:bookmarkEnd w:id="2"/>
     </w:p>
     <w:p>
       <w:pPr>
@@ -16330,27 +15643,14 @@
       <w:r>
         <w:t xml:space="preserve">Figure </w:t>
       </w:r>
-      <w:r>
-        <w:fldChar w:fldCharType="begin"/>
-      </w:r>
-      <w:r>
-        <w:instrText xml:space="preserve"> SEQ Figure \* ARABIC </w:instrText>
-      </w:r>
-      <w:r>
-        <w:fldChar w:fldCharType="separate"/>
-      </w:r>
-      <w:r>
-        <w:rPr>
-          <w:noProof/>
-        </w:rPr>
-        <w:t>5</w:t>
-      </w:r>
-      <w:r>
-        <w:rPr>
-          <w:noProof/>
-        </w:rPr>
-        <w:fldChar w:fldCharType="end"/>
-      </w:r>
+      <w:fldSimple w:instr=" SEQ Figure \* ARABIC ">
+        <w:r>
+          <w:rPr>
+            <w:noProof/>
+          </w:rPr>
+          <w:t>5</w:t>
+        </w:r>
+      </w:fldSimple>
       <w:r>
         <w:t>: Classes representing the "Presenter" part of the Model-View-Presenter architecture.  Responsible for querying for data updates from the network and notifying the UI via listeners that there are changes to Tracks.</w:t>
       </w:r>
@@ -16390,6 +15690,7 @@
           <w:sz w:val="20"/>
           <w:szCs w:val="20"/>
         </w:rPr>
+        <w:lastRenderedPageBreak/>
         <w:t>The</w:t>
       </w:r>
       <w:r>
@@ -16982,28 +16283,14 @@
     </w:p>
     <w:p>
       <w:pPr>
-        <w:shd w:val="clear" w:color="auto" w:fill="FFFFFF"/>
-        <w:spacing w:after="264"/>
-        <w:outlineLvl w:val="0"/>
-        <w:rPr>
-          <w:rFonts w:ascii="Arial" w:eastAsia="Times New Roman" w:hAnsi="Arial" w:cs="Arial"/>
-          <w:b/>
-          <w:bCs/>
+        <w:pStyle w:val="Heading3"/>
+        <w:rPr>
           <w:color w:val="0069AA"/>
           <w:kern w:val="36"/>
           <w:sz w:val="27"/>
-          <w:szCs w:val="27"/>
-        </w:rPr>
-      </w:pPr>
-      <w:r>
-        <w:rPr>
-          <w:rFonts w:ascii="Arial" w:eastAsia="Times New Roman" w:hAnsi="Arial" w:cs="Arial"/>
-          <w:b/>
-          <w:bCs/>
-          <w:color w:val="7FA2B5"/>
-          <w:sz w:val="20"/>
-          <w:szCs w:val="20"/>
-        </w:rPr>
+        </w:rPr>
+      </w:pPr>
+      <w:r>
         <w:t>Displaying the Data in the UI</w:t>
       </w:r>
     </w:p>
@@ -17078,27 +16365,14 @@
       <w:r>
         <w:t xml:space="preserve">Figure </w:t>
       </w:r>
-      <w:r>
-        <w:fldChar w:fldCharType="begin"/>
-      </w:r>
-      <w:r>
-        <w:instrText xml:space="preserve"> SEQ Figure \* ARABIC </w:instrText>
-      </w:r>
-      <w:r>
-        <w:fldChar w:fldCharType="separate"/>
-      </w:r>
-      <w:r>
-        <w:rPr>
-          <w:noProof/>
-        </w:rPr>
-        <w:t>6</w:t>
-      </w:r>
-      <w:r>
-        <w:rPr>
-          <w:noProof/>
-        </w:rPr>
-        <w:fldChar w:fldCharType="end"/>
-      </w:r>
+      <w:fldSimple w:instr=" SEQ Figure \* ARABIC ">
+        <w:r>
+          <w:rPr>
+            <w:noProof/>
+          </w:rPr>
+          <w:t>6</w:t>
+        </w:r>
+      </w:fldSimple>
       <w:r>
         <w:t xml:space="preserve">: The GUI components are updated by the </w:t>
       </w:r>
@@ -17169,53 +16443,17 @@
     </w:p>
     <w:p>
       <w:pPr>
-        <w:shd w:val="clear" w:color="auto" w:fill="FFFFFF"/>
-        <w:spacing w:after="360"/>
-        <w:outlineLvl w:val="1"/>
-        <w:rPr>
-          <w:rFonts w:ascii="Arial" w:eastAsia="Times New Roman" w:hAnsi="Arial" w:cs="Arial"/>
-          <w:b/>
-          <w:bCs/>
-          <w:color w:val="7D7C7C"/>
-          <w:sz w:val="23"/>
-          <w:szCs w:val="23"/>
-        </w:rPr>
-      </w:pPr>
-      <w:r>
-        <w:rPr>
-          <w:rFonts w:ascii="Arial" w:eastAsia="Times New Roman" w:hAnsi="Arial" w:cs="Arial"/>
-          <w:b/>
-          <w:bCs/>
-          <w:color w:val="7D7C7C"/>
-          <w:sz w:val="23"/>
-          <w:szCs w:val="23"/>
-        </w:rPr>
+        <w:pStyle w:val="Heading1"/>
+      </w:pPr>
+      <w:r>
         <w:t>Next Steps</w:t>
       </w:r>
     </w:p>
     <w:p>
       <w:pPr>
-        <w:shd w:val="clear" w:color="auto" w:fill="FFFFFF"/>
-        <w:spacing w:before="480" w:after="240" w:line="240" w:lineRule="atLeast"/>
-        <w:outlineLvl w:val="2"/>
-        <w:rPr>
-          <w:rFonts w:ascii="Arial" w:eastAsia="Times New Roman" w:hAnsi="Arial" w:cs="Arial"/>
-          <w:b/>
-          <w:bCs/>
-          <w:color w:val="345680"/>
-          <w:sz w:val="21"/>
-          <w:szCs w:val="21"/>
-        </w:rPr>
-      </w:pPr>
-      <w:r>
-        <w:rPr>
-          <w:rFonts w:ascii="Arial" w:eastAsia="Times New Roman" w:hAnsi="Arial" w:cs="Arial"/>
-          <w:b/>
-          <w:bCs/>
-          <w:color w:val="345680"/>
-          <w:sz w:val="21"/>
-          <w:szCs w:val="21"/>
-        </w:rPr>
+        <w:pStyle w:val="Heading2"/>
+      </w:pPr>
+      <w:r>
         <w:t>Extra Credit: Record and Replay</w:t>
       </w:r>
     </w:p>
@@ -17237,6 +16475,7 @@
           <w:sz w:val="20"/>
           <w:szCs w:val="20"/>
         </w:rPr>
+        <w:lastRenderedPageBreak/>
         <w:t>If you want to experiment further, you can use the Record/Replay tool to record live track data and replay it later.  This is useful in a real system because it allows you to:</w:t>
       </w:r>
     </w:p>
@@ -17365,60 +16604,18 @@
     </w:p>
     <w:p>
       <w:pPr>
-        <w:shd w:val="clear" w:color="auto" w:fill="FFFFFF"/>
-        <w:spacing w:before="480" w:after="240" w:line="240" w:lineRule="atLeast"/>
-        <w:outlineLvl w:val="2"/>
-        <w:rPr>
-          <w:rFonts w:ascii="Arial" w:eastAsia="Times New Roman" w:hAnsi="Arial" w:cs="Arial"/>
-          <w:b/>
-          <w:bCs/>
-          <w:color w:val="345680"/>
-          <w:sz w:val="21"/>
-          <w:szCs w:val="21"/>
-        </w:rPr>
-      </w:pPr>
-      <w:r>
-        <w:rPr>
-          <w:rFonts w:ascii="Arial" w:eastAsia="Times New Roman" w:hAnsi="Arial" w:cs="Arial"/>
-          <w:b/>
-          <w:bCs/>
-          <w:color w:val="345680"/>
-          <w:sz w:val="21"/>
-          <w:szCs w:val="21"/>
-        </w:rPr>
+        <w:pStyle w:val="Heading2"/>
+      </w:pPr>
+      <w:r>
         <w:t>Extra Credit</w:t>
       </w:r>
       <w:r>
-        <w:rPr>
-          <w:rFonts w:ascii="Arial" w:eastAsia="Times New Roman" w:hAnsi="Arial" w:cs="Arial"/>
-          <w:b/>
-          <w:bCs/>
-          <w:color w:val="345680"/>
-          <w:sz w:val="21"/>
-          <w:szCs w:val="21"/>
-        </w:rPr>
         <w:t>: View</w:t>
       </w:r>
       <w:r>
-        <w:rPr>
-          <w:rFonts w:ascii="Arial" w:eastAsia="Times New Roman" w:hAnsi="Arial" w:cs="Arial"/>
-          <w:b/>
-          <w:bCs/>
-          <w:color w:val="345680"/>
-          <w:sz w:val="21"/>
-          <w:szCs w:val="21"/>
-        </w:rPr>
         <w:t xml:space="preserve"> </w:t>
       </w:r>
       <w:r>
-        <w:rPr>
-          <w:rFonts w:ascii="Arial" w:eastAsia="Times New Roman" w:hAnsi="Arial" w:cs="Arial"/>
-          <w:b/>
-          <w:bCs/>
-          <w:color w:val="345680"/>
-          <w:sz w:val="21"/>
-          <w:szCs w:val="21"/>
-        </w:rPr>
         <w:t>the Application using Tools</w:t>
       </w:r>
     </w:p>
@@ -17586,60 +16783,18 @@
     </w:p>
     <w:p>
       <w:pPr>
-        <w:shd w:val="clear" w:color="auto" w:fill="FFFFFF"/>
-        <w:spacing w:before="480" w:after="240" w:line="240" w:lineRule="atLeast"/>
-        <w:outlineLvl w:val="2"/>
-        <w:rPr>
-          <w:rFonts w:ascii="Arial" w:eastAsia="Times New Roman" w:hAnsi="Arial" w:cs="Arial"/>
-          <w:b/>
-          <w:bCs/>
-          <w:color w:val="345680"/>
-          <w:sz w:val="21"/>
-          <w:szCs w:val="21"/>
-        </w:rPr>
-      </w:pPr>
-      <w:r>
-        <w:rPr>
-          <w:rFonts w:ascii="Arial" w:eastAsia="Times New Roman" w:hAnsi="Arial" w:cs="Arial"/>
-          <w:b/>
-          <w:bCs/>
-          <w:color w:val="345680"/>
-          <w:sz w:val="21"/>
-          <w:szCs w:val="21"/>
-        </w:rPr>
+        <w:pStyle w:val="Heading2"/>
+      </w:pPr>
+      <w:r>
         <w:t xml:space="preserve">Extra Credit: </w:t>
       </w:r>
       <w:r>
-        <w:rPr>
-          <w:rFonts w:ascii="Arial" w:eastAsia="Times New Roman" w:hAnsi="Arial" w:cs="Arial"/>
-          <w:b/>
-          <w:bCs/>
-          <w:color w:val="345680"/>
-          <w:sz w:val="21"/>
-          <w:szCs w:val="21"/>
-        </w:rPr>
         <w:t xml:space="preserve"> Chang</w:t>
       </w:r>
       <w:r>
-        <w:rPr>
-          <w:rFonts w:ascii="Arial" w:eastAsia="Times New Roman" w:hAnsi="Arial" w:cs="Arial"/>
-          <w:b/>
-          <w:bCs/>
-          <w:color w:val="345680"/>
-          <w:sz w:val="21"/>
-          <w:szCs w:val="21"/>
-        </w:rPr>
         <w:t>e</w:t>
       </w:r>
       <w:r>
-        <w:rPr>
-          <w:rFonts w:ascii="Arial" w:eastAsia="Times New Roman" w:hAnsi="Arial" w:cs="Arial"/>
-          <w:b/>
-          <w:bCs/>
-          <w:color w:val="345680"/>
-          <w:sz w:val="21"/>
-          <w:szCs w:val="21"/>
-        </w:rPr>
         <w:t xml:space="preserve"> the domain in code.</w:t>
       </w:r>
     </w:p>
@@ -17828,27 +16983,9 @@
     </w:p>
     <w:p>
       <w:pPr>
-        <w:shd w:val="clear" w:color="auto" w:fill="FFFFFF"/>
-        <w:spacing w:before="480" w:after="240" w:line="240" w:lineRule="atLeast"/>
-        <w:outlineLvl w:val="2"/>
-        <w:rPr>
-          <w:rFonts w:ascii="Arial" w:eastAsia="Times New Roman" w:hAnsi="Arial" w:cs="Arial"/>
-          <w:b/>
-          <w:bCs/>
-          <w:color w:val="345680"/>
-          <w:sz w:val="21"/>
-          <w:szCs w:val="21"/>
-        </w:rPr>
-      </w:pPr>
-      <w:r>
-        <w:rPr>
-          <w:rFonts w:ascii="Arial" w:eastAsia="Times New Roman" w:hAnsi="Arial" w:cs="Arial"/>
-          <w:b/>
-          <w:bCs/>
-          <w:color w:val="345680"/>
-          <w:sz w:val="21"/>
-          <w:szCs w:val="21"/>
-        </w:rPr>
+        <w:pStyle w:val="Heading2"/>
+      </w:pPr>
+      <w:r>
         <w:t>Join the Community</w:t>
       </w:r>
     </w:p>
@@ -17974,9 +17111,16 @@
     </w:p>
     <w:p>
       <w:pPr>
-        <w:shd w:val="clear" w:color="auto" w:fill="FFFFFF"/>
-        <w:spacing w:before="480" w:after="240" w:line="240" w:lineRule="atLeast"/>
-        <w:outlineLvl w:val="2"/>
+        <w:pStyle w:val="Heading2"/>
+      </w:pPr>
+      <w:r>
+        <w:t>Download RTI Connext DDS</w:t>
+      </w:r>
+    </w:p>
+    <w:p>
+      <w:pPr>
+        <w:pStyle w:val="NormalWeb"/>
+        <w:spacing w:before="0" w:beforeAutospacing="0" w:after="0" w:afterAutospacing="0"/>
         <w:rPr>
           <w:rFonts w:ascii="Arial" w:eastAsia="Times New Roman" w:hAnsi="Arial" w:cs="Arial"/>
           <w:b/>
@@ -17988,34 +17132,10 @@
       </w:pPr>
       <w:r>
         <w:rPr>
-          <w:rFonts w:ascii="Arial" w:eastAsia="Times New Roman" w:hAnsi="Arial" w:cs="Arial"/>
-          <w:b/>
-          <w:bCs/>
-          <w:color w:val="345680"/>
-          <w:sz w:val="21"/>
-          <w:szCs w:val="21"/>
-        </w:rPr>
-        <w:t>Download RTI Connext DDS</w:t>
-      </w:r>
-    </w:p>
-    <w:p>
-      <w:pPr>
-        <w:pStyle w:val="NormalWeb"/>
-        <w:spacing w:before="0" w:beforeAutospacing="0" w:after="0" w:afterAutospacing="0"/>
-        <w:rPr>
-          <w:rFonts w:ascii="Arial" w:eastAsia="Times New Roman" w:hAnsi="Arial" w:cs="Arial"/>
-          <w:b/>
-          <w:bCs/>
-          <w:color w:val="345680"/>
-          <w:sz w:val="21"/>
-          <w:szCs w:val="21"/>
-        </w:rPr>
-      </w:pPr>
-      <w:r>
-        <w:rPr>
-          <w:rFonts w:ascii="Arial" w:hAnsi="Arial" w:cs="Arial"/>
-          <w:color w:val="000000"/>
-        </w:rPr>
+          <w:rFonts w:ascii="Arial" w:hAnsi="Arial" w:cs="Arial"/>
+          <w:color w:val="000000"/>
+        </w:rPr>
+        <w:lastRenderedPageBreak/>
         <w:t xml:space="preserve">Check out more of the RTI Connext product family and learn how RTI Connext products can help you build your distributed systems.  </w:t>
       </w:r>
       <w:hyperlink r:id="rId36" w:history="1">
@@ -20648,17 +19768,18 @@
     <w:link w:val="Heading1Char"/>
     <w:uiPriority w:val="9"/>
     <w:qFormat/>
-    <w:rsid w:val="00885287"/>
+    <w:rsid w:val="00F07DB7"/>
     <w:pPr>
       <w:spacing w:before="100" w:beforeAutospacing="1" w:after="100" w:afterAutospacing="1"/>
       <w:outlineLvl w:val="0"/>
     </w:pPr>
     <w:rPr>
-      <w:rFonts w:ascii="Times" w:hAnsi="Times"/>
+      <w:rFonts w:ascii="Arial" w:hAnsi="Arial"/>
       <w:b/>
       <w:bCs/>
+      <w:color w:val="7D7C7C"/>
       <w:kern w:val="36"/>
-      <w:sz w:val="48"/>
+      <w:sz w:val="23"/>
       <w:szCs w:val="48"/>
     </w:rPr>
   </w:style>
@@ -20668,16 +19789,17 @@
     <w:link w:val="Heading2Char"/>
     <w:uiPriority w:val="9"/>
     <w:qFormat/>
-    <w:rsid w:val="00885287"/>
+    <w:rsid w:val="001C358E"/>
     <w:pPr>
-      <w:spacing w:before="100" w:beforeAutospacing="1" w:after="100" w:afterAutospacing="1"/>
+      <w:spacing w:before="360" w:after="100" w:afterAutospacing="1"/>
       <w:outlineLvl w:val="1"/>
     </w:pPr>
     <w:rPr>
-      <w:rFonts w:ascii="Times" w:hAnsi="Times"/>
+      <w:rFonts w:ascii="Arial" w:hAnsi="Arial"/>
       <w:b/>
       <w:bCs/>
-      <w:sz w:val="36"/>
+      <w:color w:val="345680"/>
+      <w:sz w:val="21"/>
       <w:szCs w:val="36"/>
     </w:rPr>
   </w:style>
@@ -20687,16 +19809,17 @@
     <w:link w:val="Heading3Char"/>
     <w:uiPriority w:val="9"/>
     <w:qFormat/>
-    <w:rsid w:val="00885287"/>
+    <w:rsid w:val="009E09CC"/>
     <w:pPr>
-      <w:spacing w:before="100" w:beforeAutospacing="1" w:after="100" w:afterAutospacing="1"/>
+      <w:spacing w:before="100" w:beforeAutospacing="1" w:after="120"/>
       <w:outlineLvl w:val="2"/>
     </w:pPr>
     <w:rPr>
-      <w:rFonts w:ascii="Times" w:hAnsi="Times"/>
+      <w:rFonts w:ascii="Arial" w:hAnsi="Arial"/>
       <w:b/>
       <w:bCs/>
-      <w:sz w:val="27"/>
+      <w:color w:val="7FA2B5"/>
+      <w:sz w:val="20"/>
       <w:szCs w:val="27"/>
     </w:rPr>
   </w:style>
@@ -20749,13 +19872,14 @@
     <w:basedOn w:val="DefaultParagraphFont"/>
     <w:link w:val="Heading1"/>
     <w:uiPriority w:val="9"/>
-    <w:rsid w:val="00885287"/>
+    <w:rsid w:val="00F07DB7"/>
     <w:rPr>
-      <w:rFonts w:ascii="Times" w:hAnsi="Times"/>
+      <w:rFonts w:ascii="Arial" w:hAnsi="Arial"/>
       <w:b/>
       <w:bCs/>
+      <w:color w:val="7D7C7C"/>
       <w:kern w:val="36"/>
-      <w:sz w:val="48"/>
+      <w:sz w:val="23"/>
       <w:szCs w:val="48"/>
     </w:rPr>
   </w:style>
@@ -20764,12 +19888,13 @@
     <w:basedOn w:val="DefaultParagraphFont"/>
     <w:link w:val="Heading2"/>
     <w:uiPriority w:val="9"/>
-    <w:rsid w:val="00885287"/>
+    <w:rsid w:val="001C358E"/>
     <w:rPr>
-      <w:rFonts w:ascii="Times" w:hAnsi="Times"/>
+      <w:rFonts w:ascii="Arial" w:hAnsi="Arial"/>
       <w:b/>
       <w:bCs/>
-      <w:sz w:val="36"/>
+      <w:color w:val="345680"/>
+      <w:sz w:val="21"/>
       <w:szCs w:val="36"/>
     </w:rPr>
   </w:style>
@@ -20778,12 +19903,13 @@
     <w:basedOn w:val="DefaultParagraphFont"/>
     <w:link w:val="Heading3"/>
     <w:uiPriority w:val="9"/>
-    <w:rsid w:val="00885287"/>
+    <w:rsid w:val="009E09CC"/>
     <w:rPr>
-      <w:rFonts w:ascii="Times" w:hAnsi="Times"/>
+      <w:rFonts w:ascii="Arial" w:hAnsi="Arial"/>
       <w:b/>
       <w:bCs/>
-      <w:sz w:val="27"/>
+      <w:color w:val="7FA2B5"/>
+      <w:sz w:val="20"/>
       <w:szCs w:val="27"/>
     </w:rPr>
   </w:style>
@@ -21224,17 +20350,18 @@
     <w:link w:val="Heading1Char"/>
     <w:uiPriority w:val="9"/>
     <w:qFormat/>
-    <w:rsid w:val="00885287"/>
+    <w:rsid w:val="00F07DB7"/>
     <w:pPr>
       <w:spacing w:before="100" w:beforeAutospacing="1" w:after="100" w:afterAutospacing="1"/>
       <w:outlineLvl w:val="0"/>
     </w:pPr>
     <w:rPr>
-      <w:rFonts w:ascii="Times" w:hAnsi="Times"/>
+      <w:rFonts w:ascii="Arial" w:hAnsi="Arial"/>
       <w:b/>
       <w:bCs/>
+      <w:color w:val="7D7C7C"/>
       <w:kern w:val="36"/>
-      <w:sz w:val="48"/>
+      <w:sz w:val="23"/>
       <w:szCs w:val="48"/>
     </w:rPr>
   </w:style>
@@ -21244,16 +20371,17 @@
     <w:link w:val="Heading2Char"/>
     <w:uiPriority w:val="9"/>
     <w:qFormat/>
-    <w:rsid w:val="00885287"/>
+    <w:rsid w:val="001C358E"/>
     <w:pPr>
-      <w:spacing w:before="100" w:beforeAutospacing="1" w:after="100" w:afterAutospacing="1"/>
+      <w:spacing w:before="360" w:after="100" w:afterAutospacing="1"/>
       <w:outlineLvl w:val="1"/>
     </w:pPr>
     <w:rPr>
-      <w:rFonts w:ascii="Times" w:hAnsi="Times"/>
+      <w:rFonts w:ascii="Arial" w:hAnsi="Arial"/>
       <w:b/>
       <w:bCs/>
-      <w:sz w:val="36"/>
+      <w:color w:val="345680"/>
+      <w:sz w:val="21"/>
       <w:szCs w:val="36"/>
     </w:rPr>
   </w:style>
@@ -21263,16 +20391,17 @@
     <w:link w:val="Heading3Char"/>
     <w:uiPriority w:val="9"/>
     <w:qFormat/>
-    <w:rsid w:val="00885287"/>
+    <w:rsid w:val="009E09CC"/>
     <w:pPr>
-      <w:spacing w:before="100" w:beforeAutospacing="1" w:after="100" w:afterAutospacing="1"/>
+      <w:spacing w:before="100" w:beforeAutospacing="1" w:after="120"/>
       <w:outlineLvl w:val="2"/>
     </w:pPr>
     <w:rPr>
-      <w:rFonts w:ascii="Times" w:hAnsi="Times"/>
+      <w:rFonts w:ascii="Arial" w:hAnsi="Arial"/>
       <w:b/>
       <w:bCs/>
-      <w:sz w:val="27"/>
+      <w:color w:val="7FA2B5"/>
+      <w:sz w:val="20"/>
       <w:szCs w:val="27"/>
     </w:rPr>
   </w:style>
@@ -21325,13 +20454,14 @@
     <w:basedOn w:val="DefaultParagraphFont"/>
     <w:link w:val="Heading1"/>
     <w:uiPriority w:val="9"/>
-    <w:rsid w:val="00885287"/>
+    <w:rsid w:val="00F07DB7"/>
     <w:rPr>
-      <w:rFonts w:ascii="Times" w:hAnsi="Times"/>
+      <w:rFonts w:ascii="Arial" w:hAnsi="Arial"/>
       <w:b/>
       <w:bCs/>
+      <w:color w:val="7D7C7C"/>
       <w:kern w:val="36"/>
-      <w:sz w:val="48"/>
+      <w:sz w:val="23"/>
       <w:szCs w:val="48"/>
     </w:rPr>
   </w:style>
@@ -21340,12 +20470,13 @@
     <w:basedOn w:val="DefaultParagraphFont"/>
     <w:link w:val="Heading2"/>
     <w:uiPriority w:val="9"/>
-    <w:rsid w:val="00885287"/>
+    <w:rsid w:val="001C358E"/>
     <w:rPr>
-      <w:rFonts w:ascii="Times" w:hAnsi="Times"/>
+      <w:rFonts w:ascii="Arial" w:hAnsi="Arial"/>
       <w:b/>
       <w:bCs/>
-      <w:sz w:val="36"/>
+      <w:color w:val="345680"/>
+      <w:sz w:val="21"/>
       <w:szCs w:val="36"/>
     </w:rPr>
   </w:style>
@@ -21354,12 +20485,13 @@
     <w:basedOn w:val="DefaultParagraphFont"/>
     <w:link w:val="Heading3"/>
     <w:uiPriority w:val="9"/>
-    <w:rsid w:val="00885287"/>
+    <w:rsid w:val="009E09CC"/>
     <w:rPr>
-      <w:rFonts w:ascii="Times" w:hAnsi="Times"/>
+      <w:rFonts w:ascii="Arial" w:hAnsi="Arial"/>
       <w:b/>
       <w:bCs/>
-      <w:sz w:val="27"/>
+      <w:color w:val="7FA2B5"/>
+      <w:sz w:val="20"/>
       <w:szCs w:val="27"/>
     </w:rPr>
   </w:style>

</xml_diff>

<commit_message>
Documentation and minor fixes
- Fixed typo in comment
- Updated graphics in VehicleTracking document
- Added draft document for Real-Time data over WAN
- Added draft documents for Video Data
</commit_message>
<xml_diff>
--- a/VehicleTracking/Docs/VehicleTracking-UserGuideAndCodeDetails.docx
+++ b/VehicleTracking/Docs/VehicleTracking-UserGuideAndCodeDetails.docx
@@ -163,8 +163,8 @@
         <w:tblLook w:val="04A0" w:firstRow="1" w:lastRow="0" w:firstColumn="1" w:lastColumn="0" w:noHBand="0" w:noVBand="1"/>
       </w:tblPr>
       <w:tblGrid>
-        <w:gridCol w:w="4027"/>
-        <w:gridCol w:w="4829"/>
+        <w:gridCol w:w="3960"/>
+        <w:gridCol w:w="4896"/>
       </w:tblGrid>
       <w:tr>
         <w:tc>
@@ -630,6 +630,7 @@
                 <w:szCs w:val="20"/>
               </w:rPr>
             </w:pPr>
+            <w:bookmarkStart w:id="0" w:name="_GoBack"/>
             <w:r>
               <w:rPr>
                 <w:rFonts w:ascii="Arial" w:hAnsi="Arial" w:cs="Arial"/>
@@ -639,9 +640,9 @@
                 <w:szCs w:val="20"/>
               </w:rPr>
               <w:drawing>
-                <wp:inline distT="0" distB="0" distL="0" distR="0" wp14:anchorId="6FA0C3A5" wp14:editId="06E215FB">
-                  <wp:extent cx="2819400" cy="2114550"/>
-                  <wp:effectExtent l="0" t="0" r="0" b="0"/>
+                <wp:inline distT="0" distB="0" distL="0" distR="0" wp14:anchorId="6FA0C3A5" wp14:editId="1392D809">
+                  <wp:extent cx="2971800" cy="2228850"/>
+                  <wp:effectExtent l="0" t="0" r="0" b="6350"/>
                   <wp:docPr id="10" name="Picture 10" descr="Macintosh HD:Users:rose:Documents:Polaris:GraphicDesignerImages-1to3:small:usecase1_4.jpg"/>
                   <wp:cNvGraphicFramePr>
                     <a:graphicFrameLocks xmlns:a="http://schemas.openxmlformats.org/drawingml/2006/main" noChangeAspect="1"/>
@@ -671,7 +672,7 @@
                         <pic:spPr bwMode="auto">
                           <a:xfrm>
                             <a:off x="0" y="0"/>
-                            <a:ext cx="2819400" cy="2114550"/>
+                            <a:ext cx="2971800" cy="2228850"/>
                           </a:xfrm>
                           <a:prstGeom prst="rect">
                             <a:avLst/>
@@ -687,6 +688,7 @@
                 </wp:inline>
               </w:drawing>
             </w:r>
+            <w:bookmarkEnd w:id="0"/>
           </w:p>
         </w:tc>
       </w:tr>
@@ -879,7 +881,6 @@
           <w:sz w:val="20"/>
           <w:szCs w:val="20"/>
         </w:rPr>
-        <w:lastRenderedPageBreak/>
         <w:t>FlightPlanGenerator.bat</w:t>
       </w:r>
       <w:r>
@@ -973,7 +974,6 @@
           <w:szCs w:val="20"/>
         </w:rPr>
       </w:pPr>
-      <w:bookmarkStart w:id="0" w:name="_GoBack"/>
       <w:r>
         <w:rPr>
           <w:rFonts w:ascii="Arial" w:hAnsi="Arial" w:cs="Arial"/>
@@ -1052,17 +1052,7 @@
           <w:sz w:val="20"/>
           <w:szCs w:val="20"/>
         </w:rPr>
-        <w:t xml:space="preserve">You can run these batch files on the same machine, or you can copy this example and run on </w:t>
-      </w:r>
-      <w:bookmarkEnd w:id="0"/>
-      <w:r>
-        <w:rPr>
-          <w:rFonts w:ascii="Arial" w:hAnsi="Arial" w:cs="Arial"/>
-          <w:color w:val="000000"/>
-          <w:sz w:val="20"/>
-          <w:szCs w:val="20"/>
-        </w:rPr>
-        <w:t>multiple machines. If you run them on the same machine, they will communicate over the shared memory</w:t>
+        <w:t>You can run these batch files on the same machine, or you can copy this example and run on multiple machines. If you run them on the same machine, they will communicate over the shared memory</w:t>
       </w:r>
       <w:r>
         <w:rPr>
@@ -6289,14 +6279,27 @@
       <w:r>
         <w:t xml:space="preserve">Figure </w:t>
       </w:r>
-      <w:fldSimple w:instr=" SEQ Figure \* ARABIC ">
-        <w:r>
-          <w:rPr>
-            <w:noProof/>
-          </w:rPr>
-          <w:t>1</w:t>
-        </w:r>
-      </w:fldSimple>
+      <w:r>
+        <w:fldChar w:fldCharType="begin"/>
+      </w:r>
+      <w:r>
+        <w:instrText xml:space="preserve"> SEQ Figure \* ARABIC </w:instrText>
+      </w:r>
+      <w:r>
+        <w:fldChar w:fldCharType="separate"/>
+      </w:r>
+      <w:r>
+        <w:rPr>
+          <w:noProof/>
+        </w:rPr>
+        <w:t>1</w:t>
+      </w:r>
+      <w:r>
+        <w:rPr>
+          <w:noProof/>
+        </w:rPr>
+        <w:fldChar w:fldCharType="end"/>
+      </w:r>
       <w:r>
         <w:t>: DDS Communicator class.  Contains code for creating all the basic RTI Connext DDS objects that are used for network communications and automatic discovery.</w:t>
       </w:r>
@@ -7746,14 +7749,27 @@
       <w:r>
         <w:t xml:space="preserve">Figure </w:t>
       </w:r>
-      <w:fldSimple w:instr=" SEQ Figure \* ARABIC ">
-        <w:r>
-          <w:rPr>
-            <w:noProof/>
-          </w:rPr>
-          <w:t>2</w:t>
-        </w:r>
-      </w:fldSimple>
+      <w:r>
+        <w:fldChar w:fldCharType="begin"/>
+      </w:r>
+      <w:r>
+        <w:instrText xml:space="preserve"> SEQ Figure \* ARABIC </w:instrText>
+      </w:r>
+      <w:r>
+        <w:fldChar w:fldCharType="separate"/>
+      </w:r>
+      <w:r>
+        <w:rPr>
+          <w:noProof/>
+        </w:rPr>
+        <w:t>2</w:t>
+      </w:r>
+      <w:r>
+        <w:rPr>
+          <w:noProof/>
+        </w:rPr>
+        <w:fldChar w:fldCharType="end"/>
+      </w:r>
       <w:r>
         <w:t>: RadarGenerator Application</w:t>
       </w:r>
@@ -10598,14 +10614,27 @@
       <w:r>
         <w:t xml:space="preserve">Figure </w:t>
       </w:r>
-      <w:fldSimple w:instr=" SEQ Figure \* ARABIC ">
-        <w:r>
-          <w:rPr>
-            <w:noProof/>
-          </w:rPr>
-          <w:t>3</w:t>
-        </w:r>
-      </w:fldSimple>
+      <w:r>
+        <w:fldChar w:fldCharType="begin"/>
+      </w:r>
+      <w:r>
+        <w:instrText xml:space="preserve"> SEQ Figure \* ARABIC </w:instrText>
+      </w:r>
+      <w:r>
+        <w:fldChar w:fldCharType="separate"/>
+      </w:r>
+      <w:r>
+        <w:rPr>
+          <w:noProof/>
+        </w:rPr>
+        <w:t>3</w:t>
+      </w:r>
+      <w:r>
+        <w:rPr>
+          <w:noProof/>
+        </w:rPr>
+        <w:fldChar w:fldCharType="end"/>
+      </w:r>
       <w:r>
         <w:t>: Flight Plan Generator Major Classes</w:t>
       </w:r>
@@ -13018,14 +13047,27 @@
       <w:r>
         <w:t xml:space="preserve">Figure </w:t>
       </w:r>
-      <w:fldSimple w:instr=" SEQ Figure \* ARABIC ">
-        <w:r>
-          <w:rPr>
-            <w:noProof/>
-          </w:rPr>
-          <w:t>4</w:t>
-        </w:r>
-      </w:fldSimple>
+      <w:r>
+        <w:fldChar w:fldCharType="begin"/>
+      </w:r>
+      <w:r>
+        <w:instrText xml:space="preserve"> SEQ Figure \* ARABIC </w:instrText>
+      </w:r>
+      <w:r>
+        <w:fldChar w:fldCharType="separate"/>
+      </w:r>
+      <w:r>
+        <w:rPr>
+          <w:noProof/>
+        </w:rPr>
+        <w:t>4</w:t>
+      </w:r>
+      <w:r>
+        <w:rPr>
+          <w:noProof/>
+        </w:rPr>
+        <w:fldChar w:fldCharType="end"/>
+      </w:r>
       <w:r>
         <w:t xml:space="preserve">: The "Model" piece of the GUI, including all data received from the network from the </w:t>
       </w:r>
@@ -15838,14 +15880,27 @@
       <w:r>
         <w:t xml:space="preserve">Figure </w:t>
       </w:r>
-      <w:fldSimple w:instr=" SEQ Figure \* ARABIC ">
-        <w:r>
-          <w:rPr>
-            <w:noProof/>
-          </w:rPr>
-          <w:t>5</w:t>
-        </w:r>
-      </w:fldSimple>
+      <w:r>
+        <w:fldChar w:fldCharType="begin"/>
+      </w:r>
+      <w:r>
+        <w:instrText xml:space="preserve"> SEQ Figure \* ARABIC </w:instrText>
+      </w:r>
+      <w:r>
+        <w:fldChar w:fldCharType="separate"/>
+      </w:r>
+      <w:r>
+        <w:rPr>
+          <w:noProof/>
+        </w:rPr>
+        <w:t>5</w:t>
+      </w:r>
+      <w:r>
+        <w:rPr>
+          <w:noProof/>
+        </w:rPr>
+        <w:fldChar w:fldCharType="end"/>
+      </w:r>
       <w:r>
         <w:t>: Classes representing the "Presenter" part of the Model-View-Presenter architecture.  Responsible for querying for data updates from the network and notifying the UI via listeners that there are changes to Tracks.</w:t>
       </w:r>
@@ -16559,14 +16614,27 @@
       <w:r>
         <w:t xml:space="preserve">Figure </w:t>
       </w:r>
-      <w:fldSimple w:instr=" SEQ Figure \* ARABIC ">
-        <w:r>
-          <w:rPr>
-            <w:noProof/>
-          </w:rPr>
-          <w:t>6</w:t>
-        </w:r>
-      </w:fldSimple>
+      <w:r>
+        <w:fldChar w:fldCharType="begin"/>
+      </w:r>
+      <w:r>
+        <w:instrText xml:space="preserve"> SEQ Figure \* ARABIC </w:instrText>
+      </w:r>
+      <w:r>
+        <w:fldChar w:fldCharType="separate"/>
+      </w:r>
+      <w:r>
+        <w:rPr>
+          <w:noProof/>
+        </w:rPr>
+        <w:t>6</w:t>
+      </w:r>
+      <w:r>
+        <w:rPr>
+          <w:noProof/>
+        </w:rPr>
+        <w:fldChar w:fldCharType="end"/>
+      </w:r>
       <w:r>
         <w:t xml:space="preserve">: The GUI components are updated by the </w:t>
       </w:r>

</xml_diff>